<commit_message>
added some content to portfolio.docx
</commit_message>
<xml_diff>
--- a/1. Portfolio/Portfolio.docx
+++ b/1. Portfolio/Portfolio.docx
@@ -1,6 +1,6 @@
 
 <file path=word/document.xml><?xml version="1.0" encoding="utf-8"?>
-<w:document xmlns:wpc="http://schemas.microsoft.com/office/word/2010/wordprocessingCanvas" xmlns:cx="http://schemas.microsoft.com/office/drawing/2014/chartex" xmlns:cx1="http://schemas.microsoft.com/office/drawing/2015/9/8/chartex" xmlns:mc="http://schemas.openxmlformats.org/markup-compatibility/2006" xmlns:o="urn:schemas-microsoft-com:office:office" xmlns:r="http://schemas.openxmlformats.org/officeDocument/2006/relationships" xmlns:m="http://schemas.openxmlformats.org/officeDocument/2006/math" xmlns:v="urn:schemas-microsoft-com:vml" xmlns:wp14="http://schemas.microsoft.com/office/word/2010/wordprocessingDrawing" xmlns:wp="http://schemas.openxmlformats.org/drawingml/2006/wordprocessingDrawing" xmlns:w10="urn:schemas-microsoft-com:office:word" xmlns:w="http://schemas.openxmlformats.org/wordprocessingml/2006/main" xmlns:w14="http://schemas.microsoft.com/office/word/2010/wordml" xmlns:w15="http://schemas.microsoft.com/office/word/2012/wordml" xmlns:w16se="http://schemas.microsoft.com/office/word/2015/wordml/symex" xmlns:wpg="http://schemas.microsoft.com/office/word/2010/wordprocessingGroup" xmlns:wpi="http://schemas.microsoft.com/office/word/2010/wordprocessingInk" xmlns:wne="http://schemas.microsoft.com/office/word/2006/wordml" xmlns:wps="http://schemas.microsoft.com/office/word/2010/wordprocessingShape" mc:Ignorable="w14 w15 w16se wp14">
+<w:document xmlns:wpc="http://schemas.microsoft.com/office/word/2010/wordprocessingCanvas" xmlns:mc="http://schemas.openxmlformats.org/markup-compatibility/2006" xmlns:o="urn:schemas-microsoft-com:office:office" xmlns:r="http://schemas.openxmlformats.org/officeDocument/2006/relationships" xmlns:m="http://schemas.openxmlformats.org/officeDocument/2006/math" xmlns:v="urn:schemas-microsoft-com:vml" xmlns:wp14="http://schemas.microsoft.com/office/word/2010/wordprocessingDrawing" xmlns:wp="http://schemas.openxmlformats.org/drawingml/2006/wordprocessingDrawing" xmlns:w10="urn:schemas-microsoft-com:office:word" xmlns:w="http://schemas.openxmlformats.org/wordprocessingml/2006/main" xmlns:w14="http://schemas.microsoft.com/office/word/2010/wordml" xmlns:w15="http://schemas.microsoft.com/office/word/2012/wordml" xmlns:wpg="http://schemas.microsoft.com/office/word/2010/wordprocessingGroup" xmlns:wpi="http://schemas.microsoft.com/office/word/2010/wordprocessingInk" xmlns:wne="http://schemas.microsoft.com/office/word/2006/wordml" xmlns:wps="http://schemas.microsoft.com/office/word/2010/wordprocessingShape" mc:Ignorable="w14 w15 wp14">
   <w:body>
     <w:p>
       <w:pPr>
@@ -2903,14 +2903,12 @@
           <w:t xml:space="preserve"> oder ein Wiki.</w:t>
         </w:r>
       </w:ins>
-      <w:bookmarkStart w:id="45" w:name="_GoBack"/>
-      <w:bookmarkEnd w:id="45"/>
     </w:p>
     <w:p>
       <w:r>
         <w:t xml:space="preserve">Darüber hinaus stellt es die Prüfungsleistung der DWI 13 in dem Kurs „Softwareengineering“ </w:t>
       </w:r>
-      <w:del w:id="46" w:author="sheldon edward" w:date="2015-12-02T18:34:00Z">
+      <w:del w:id="45" w:author="sheldon edward" w:date="2015-12-02T18:34:00Z">
         <w:r>
           <w:delText xml:space="preserve"> </w:delText>
         </w:r>
@@ -2924,15 +2922,20 @@
       <w:pPr>
         <w:pStyle w:val="berschrift3"/>
       </w:pPr>
-      <w:bookmarkStart w:id="47" w:name="h.i2o87621qy6v" w:colFirst="0" w:colLast="0"/>
-      <w:bookmarkStart w:id="48" w:name="_Toc436476058"/>
+      <w:bookmarkStart w:id="46" w:name="h.i2o87621qy6v" w:colFirst="0" w:colLast="0"/>
+      <w:bookmarkStart w:id="47" w:name="_Toc436476058"/>
+      <w:bookmarkEnd w:id="46"/>
+      <w:r>
+        <w:t>Zielgruppe</w:t>
+      </w:r>
       <w:bookmarkEnd w:id="47"/>
-      <w:r>
-        <w:t>Zielgruppe</w:t>
-      </w:r>
-      <w:bookmarkEnd w:id="48"/>
-    </w:p>
-    <w:p>
+    </w:p>
+    <w:p>
+      <w:pPr>
+        <w:rPr>
+          <w:ins w:id="48" w:author="J.-P. K." w:date="2016-01-02T12:32:00Z"/>
+        </w:rPr>
+      </w:pPr>
       <w:r>
         <w:t xml:space="preserve">Die Zielgruppe der zu erstellenden Website/App sind zum einen die </w:t>
       </w:r>
@@ -2954,36 +2957,197 @@
       <w:pPr>
         <w:pStyle w:val="berschrift3"/>
         <w:rPr>
-          <w:ins w:id="51" w:author="sheldon edward" w:date="2015-12-02T18:35:00Z"/>
-        </w:rPr>
-      </w:pPr>
-      <w:bookmarkStart w:id="52" w:name="h.hwl0hmkouqy" w:colFirst="0" w:colLast="0"/>
-      <w:bookmarkStart w:id="53" w:name="_Toc436476059"/>
-      <w:bookmarkEnd w:id="52"/>
+          <w:ins w:id="51" w:author="J.-P. K." w:date="2016-01-02T12:32:00Z"/>
+        </w:rPr>
+        <w:pPrChange w:id="52" w:author="J.-P. K." w:date="2016-01-02T12:32:00Z">
+          <w:pPr/>
+        </w:pPrChange>
+      </w:pPr>
+      <w:ins w:id="53" w:author="J.-P. K." w:date="2016-01-02T12:32:00Z">
+        <w:r>
+          <w:t>Funktion und benötigte Rechte der Benutzergruppen</w:t>
+        </w:r>
+      </w:ins>
+    </w:p>
+    <w:p>
+      <w:pPr>
+        <w:rPr>
+          <w:ins w:id="54" w:author="J.-P. K." w:date="2016-01-02T12:32:00Z"/>
+        </w:rPr>
+        <w:pPrChange w:id="55" w:author="J.-P. K." w:date="2016-01-02T12:32:00Z">
+          <w:pPr/>
+        </w:pPrChange>
+      </w:pPr>
+      <w:ins w:id="56" w:author="J.-P. K." w:date="2016-01-02T12:34:00Z">
+        <w:r>
+          <w:t>Nicht e</w:t>
+        </w:r>
+      </w:ins>
+      <w:ins w:id="57" w:author="J.-P. K." w:date="2016-01-02T12:32:00Z">
+        <w:r>
+          <w:t>ingeloggter normaler Benutzer (z.B. Asylbewerber):</w:t>
+        </w:r>
+      </w:ins>
+      <w:ins w:id="58" w:author="J.-P. K." w:date="2016-01-02T12:33:00Z">
+        <w:r>
+          <w:t xml:space="preserve"> keine besonderen Rechte. Kann alles anzeigen, aber nichts bearbeiten</w:t>
+        </w:r>
+      </w:ins>
+      <w:ins w:id="59" w:author="J.-P. K." w:date="2016-01-02T12:34:00Z">
+        <w:r>
+          <w:t xml:space="preserve">. </w:t>
+        </w:r>
+      </w:ins>
+      <w:ins w:id="60" w:author="J.-P. K." w:date="2016-01-02T12:40:00Z">
+        <w:r>
+          <w:t xml:space="preserve">Benutzt die Website genauso wie das Wikipedia. </w:t>
+        </w:r>
+      </w:ins>
+      <w:ins w:id="61" w:author="J.-P. K." w:date="2016-01-02T12:34:00Z">
+        <w:r>
+          <w:t>Gespeicherte Daten: keine notwendig für den Hauptprozess</w:t>
+        </w:r>
+      </w:ins>
+    </w:p>
+    <w:p>
+      <w:pPr>
+        <w:rPr>
+          <w:ins w:id="62" w:author="J.-P. K." w:date="2016-01-02T12:32:00Z"/>
+        </w:rPr>
+        <w:pPrChange w:id="63" w:author="J.-P. K." w:date="2016-01-02T12:32:00Z">
+          <w:pPr/>
+        </w:pPrChange>
+      </w:pPr>
+      <w:ins w:id="64" w:author="J.-P. K." w:date="2016-01-02T12:32:00Z">
+        <w:r>
+          <w:t>Eingeloggter Benutzer (Helfer):</w:t>
+        </w:r>
+      </w:ins>
+      <w:ins w:id="65" w:author="J.-P. K." w:date="2016-01-02T12:33:00Z">
+        <w:r>
+          <w:t xml:space="preserve"> erweiterte Benutzerrechte. Kann das Wiki bearbeiten.</w:t>
+        </w:r>
+      </w:ins>
+      <w:ins w:id="66" w:author="J.-P. K." w:date="2016-01-02T12:34:00Z">
+        <w:r>
+          <w:t xml:space="preserve"> </w:t>
+        </w:r>
+      </w:ins>
+      <w:ins w:id="67" w:author="J.-P. K." w:date="2016-01-02T12:40:00Z">
+        <w:r>
+          <w:t xml:space="preserve">Benutzt die Website genauso wie das Wikipedia. </w:t>
+        </w:r>
+      </w:ins>
+      <w:ins w:id="68" w:author="J.-P. K." w:date="2016-01-02T12:34:00Z">
+        <w:r>
+          <w:t>G</w:t>
+        </w:r>
+      </w:ins>
+      <w:ins w:id="69" w:author="J.-P. K." w:date="2016-01-02T12:35:00Z">
+        <w:r>
+          <w:t>espeicherte Daten: Die Session des Nutzers, die Benutzerrechte bzw. Rolle und den Verein für den er tätig ist (bestimmt die Bearbeitungsrechte).</w:t>
+        </w:r>
+      </w:ins>
+    </w:p>
+    <w:p>
+      <w:pPr>
+        <w:rPr>
+          <w:ins w:id="70" w:author="J.-P. K." w:date="2016-01-02T12:31:00Z"/>
+          <w:rPrChange w:id="71" w:author="J.-P. K." w:date="2016-01-02T12:32:00Z">
+            <w:rPr>
+              <w:ins w:id="72" w:author="J.-P. K." w:date="2016-01-02T12:31:00Z"/>
+            </w:rPr>
+          </w:rPrChange>
+        </w:rPr>
+        <w:pPrChange w:id="73" w:author="J.-P. K." w:date="2016-01-02T12:32:00Z">
+          <w:pPr/>
+        </w:pPrChange>
+      </w:pPr>
+      <w:ins w:id="74" w:author="J.-P. K." w:date="2016-01-02T12:32:00Z">
+        <w:r>
+          <w:t>Administrator:</w:t>
+        </w:r>
+      </w:ins>
+      <w:ins w:id="75" w:author="J.-P. K." w:date="2016-01-02T12:33:00Z">
+        <w:r>
+          <w:t xml:space="preserve"> vollständige Rechte. Er darf alles bearbeiten, neu anfügen, löschen usw.</w:t>
+        </w:r>
+      </w:ins>
+      <w:ins w:id="76" w:author="J.-P. K." w:date="2016-01-02T12:40:00Z">
+        <w:r>
+          <w:t xml:space="preserve"> Benutzt alle bereitgestellten Funktionen, auch welche über die Website hinaus. </w:t>
+        </w:r>
+      </w:ins>
+      <w:ins w:id="77" w:author="J.-P. K." w:date="2016-01-02T12:41:00Z">
+        <w:r>
+          <w:t xml:space="preserve">So z.B. um einen Neuen </w:t>
+        </w:r>
+        <w:proofErr w:type="spellStart"/>
+        <w:r>
+          <w:t>Build</w:t>
+        </w:r>
+        <w:proofErr w:type="spellEnd"/>
+        <w:r>
+          <w:t xml:space="preserve"> auf den </w:t>
+        </w:r>
+        <w:proofErr w:type="spellStart"/>
+        <w:r>
+          <w:t>Application</w:t>
+        </w:r>
+        <w:proofErr w:type="spellEnd"/>
+        <w:r>
+          <w:t xml:space="preserve"> Server zu pushen. </w:t>
+        </w:r>
+      </w:ins>
+      <w:ins w:id="78" w:author="J.-P. K." w:date="2016-01-02T12:40:00Z">
+        <w:r>
+          <w:t>Gespeicherte Daten:</w:t>
+        </w:r>
+      </w:ins>
+      <w:ins w:id="79" w:author="J.-P. K." w:date="2016-01-02T12:35:00Z">
+        <w:r>
+          <w:t xml:space="preserve"> </w:t>
+        </w:r>
+        <w:r>
+          <w:t>Die Session des Nutzers, die Benutzerrechte bzw. Rolle.</w:t>
+        </w:r>
+      </w:ins>
+    </w:p>
+    <w:p/>
+    <w:p>
+      <w:pPr>
+        <w:pStyle w:val="berschrift3"/>
+        <w:rPr>
+          <w:ins w:id="80" w:author="sheldon edward" w:date="2015-12-02T18:35:00Z"/>
+        </w:rPr>
+      </w:pPr>
+      <w:bookmarkStart w:id="81" w:name="h.hwl0hmkouqy" w:colFirst="0" w:colLast="0"/>
+      <w:bookmarkStart w:id="82" w:name="_Toc436476059"/>
+      <w:bookmarkEnd w:id="81"/>
       <w:r>
         <w:t>Allgemeine Beschreibung der Funktionen</w:t>
       </w:r>
-      <w:bookmarkEnd w:id="53"/>
-    </w:p>
-    <w:p>
-      <w:pPr>
-        <w:pPrChange w:id="54" w:author="sheldon edward" w:date="2015-12-02T18:36:00Z">
+      <w:bookmarkEnd w:id="82"/>
+    </w:p>
+    <w:p>
+      <w:pPr>
+        <w:pPrChange w:id="83" w:author="sheldon edward" w:date="2015-12-02T18:36:00Z">
           <w:pPr>
             <w:pStyle w:val="berschrift3"/>
           </w:pPr>
         </w:pPrChange>
       </w:pPr>
-      <w:ins w:id="55" w:author="sheldon edward" w:date="2015-12-02T18:44:00Z">
+      <w:ins w:id="84" w:author="sheldon edward" w:date="2015-12-02T18:44:00Z">
         <w:r>
           <w:t xml:space="preserve">Wir nutzen verschiedene Funktionen aus bereits existierenden Webseiten und Anwendungen, dabei spezifizieren </w:t>
         </w:r>
       </w:ins>
-      <w:ins w:id="56" w:author="sheldon edward" w:date="2015-12-02T18:45:00Z">
+      <w:ins w:id="85" w:author="sheldon edward" w:date="2015-12-02T18:45:00Z">
         <w:r>
           <w:t>wir den Umfang nach unseren Anforderungen. Hier folge</w:t>
         </w:r>
       </w:ins>
-      <w:ins w:id="57" w:author="sheldon edward" w:date="2015-12-02T18:46:00Z">
+      <w:ins w:id="86" w:author="sheldon edward" w:date="2015-12-02T18:46:00Z">
         <w:r>
           <w:t>n die zu implantierenden Funktionen:</w:t>
         </w:r>
@@ -2999,7 +3163,7 @@
         <w:ind w:hanging="360"/>
         <w:contextualSpacing/>
       </w:pPr>
-      <w:del w:id="58" w:author="sheldon edward" w:date="2015-12-02T18:35:00Z">
+      <w:del w:id="87" w:author="sheldon edward" w:date="2015-12-02T18:35:00Z">
         <w:r>
           <w:tab/>
         </w:r>
@@ -3095,6 +3259,7 @@
         <w:contextualSpacing/>
       </w:pPr>
       <w:r>
+        <w:lastRenderedPageBreak/>
         <w:tab/>
         <w:t>häufig genutzte Rufnummern (Notrufnummern) + deren Aufgabengebiete</w:t>
       </w:r>
@@ -3219,7 +3384,6 @@
         <w:contextualSpacing/>
       </w:pPr>
       <w:r>
-        <w:lastRenderedPageBreak/>
         <w:t>Eine Funktion die erlaubt, herauszufinden welche Materialien ich in welchem Laden finde. Was gibt es im Baumarkt, was finde ich im Supermarkt. Wie heißen die Supermärkte? Und dann direkt eine Integration „auf Karte anzeigen“ – dort werden dann die benötigten Kategorien eingeblendet. (fließender Übergang)</w:t>
       </w:r>
     </w:p>
@@ -3262,7 +3426,7 @@
     <w:p>
       <w:pPr>
         <w:rPr>
-          <w:del w:id="59" w:author="sheldon edward" w:date="2015-12-02T18:47:00Z"/>
+          <w:del w:id="88" w:author="sheldon edward" w:date="2015-12-02T18:47:00Z"/>
         </w:rPr>
       </w:pPr>
     </w:p>
@@ -3270,19 +3434,19 @@
       <w:pPr>
         <w:pStyle w:val="berschrift3"/>
         <w:rPr>
-          <w:ins w:id="60" w:author="sheldon edward" w:date="2015-12-02T18:46:00Z"/>
-        </w:rPr>
-      </w:pPr>
-      <w:bookmarkStart w:id="61" w:name="h.bxdw5qzhu7pt" w:colFirst="0" w:colLast="0"/>
-      <w:bookmarkStart w:id="62" w:name="_Toc436476060"/>
-      <w:bookmarkEnd w:id="61"/>
-      <w:del w:id="63" w:author="sheldon edward" w:date="2015-12-02T18:47:00Z">
+          <w:ins w:id="89" w:author="sheldon edward" w:date="2015-12-02T18:46:00Z"/>
+        </w:rPr>
+      </w:pPr>
+      <w:bookmarkStart w:id="90" w:name="h.bxdw5qzhu7pt" w:colFirst="0" w:colLast="0"/>
+      <w:bookmarkStart w:id="91" w:name="_Toc436476060"/>
+      <w:bookmarkEnd w:id="90"/>
+      <w:del w:id="92" w:author="sheldon edward" w:date="2015-12-02T18:47:00Z">
         <w:r>
           <w:delText>Genutzte Medien</w:delText>
         </w:r>
       </w:del>
-      <w:bookmarkEnd w:id="62"/>
-      <w:ins w:id="64" w:author="sheldon edward" w:date="2015-12-02T18:48:00Z">
+      <w:bookmarkEnd w:id="91"/>
+      <w:ins w:id="93" w:author="sheldon edward" w:date="2015-12-02T18:48:00Z">
         <w:r>
           <w:t xml:space="preserve"> Genutzte Plattformen</w:t>
         </w:r>
@@ -3290,28 +3454,28 @@
     </w:p>
     <w:p>
       <w:pPr>
-        <w:pPrChange w:id="65" w:author="sheldon edward" w:date="2015-12-02T18:46:00Z">
+        <w:pPrChange w:id="94" w:author="sheldon edward" w:date="2015-12-02T18:46:00Z">
           <w:pPr>
             <w:pStyle w:val="berschrift3"/>
           </w:pPr>
         </w:pPrChange>
       </w:pPr>
-      <w:ins w:id="66" w:author="sheldon edward" w:date="2015-12-02T18:48:00Z">
+      <w:ins w:id="95" w:author="sheldon edward" w:date="2015-12-02T18:48:00Z">
         <w:r>
           <w:t>In der ers</w:t>
         </w:r>
       </w:ins>
-      <w:ins w:id="67" w:author="sheldon edward" w:date="2015-12-02T18:49:00Z">
+      <w:ins w:id="96" w:author="sheldon edward" w:date="2015-12-02T18:49:00Z">
         <w:r>
           <w:t>ten Version fertigen wir eine Webseite an, die man aus den gängigen Browser abrufen kann. Diese Webseite wird immer weitergepflegt und erweitert. Z</w:t>
         </w:r>
       </w:ins>
-      <w:ins w:id="68" w:author="sheldon edward" w:date="2015-12-02T18:50:00Z">
+      <w:ins w:id="97" w:author="sheldon edward" w:date="2015-12-02T18:50:00Z">
         <w:r>
           <w:t xml:space="preserve">usätzlich soll in den nächsten Version (Version 2 und höher) auch eine App für Smartphones entwickelt </w:t>
         </w:r>
       </w:ins>
-      <w:ins w:id="69" w:author="sheldon edward" w:date="2015-12-02T18:51:00Z">
+      <w:ins w:id="98" w:author="sheldon edward" w:date="2015-12-02T18:51:00Z">
         <w:r>
           <w:t xml:space="preserve">werden. </w:t>
         </w:r>
@@ -3327,10 +3491,10 @@
         <w:ind w:hanging="360"/>
         <w:contextualSpacing/>
         <w:rPr>
-          <w:del w:id="70" w:author="sheldon edward" w:date="2015-12-02T18:51:00Z"/>
-        </w:rPr>
-      </w:pPr>
-      <w:del w:id="71" w:author="sheldon edward" w:date="2015-12-02T18:51:00Z">
+          <w:del w:id="99" w:author="sheldon edward" w:date="2015-12-02T18:51:00Z"/>
+        </w:rPr>
+      </w:pPr>
+      <w:del w:id="100" w:author="sheldon edward" w:date="2015-12-02T18:51:00Z">
         <w:r>
           <w:tab/>
           <w:delText>Webseite</w:delText>
@@ -3347,10 +3511,10 @@
         <w:ind w:hanging="360"/>
         <w:contextualSpacing/>
         <w:rPr>
-          <w:del w:id="72" w:author="sheldon edward" w:date="2015-12-02T18:51:00Z"/>
-        </w:rPr>
-      </w:pPr>
-      <w:del w:id="73" w:author="sheldon edward" w:date="2015-12-02T18:51:00Z">
+          <w:del w:id="101" w:author="sheldon edward" w:date="2015-12-02T18:51:00Z"/>
+        </w:rPr>
+      </w:pPr>
+      <w:del w:id="102" w:author="sheldon edward" w:date="2015-12-02T18:51:00Z">
         <w:r>
           <w:tab/>
           <w:delText>App (nicht in „Version 1.0)</w:delText>
@@ -3362,36 +3526,36 @@
       <w:pPr>
         <w:pStyle w:val="berschrift3"/>
       </w:pPr>
-      <w:bookmarkStart w:id="74" w:name="_Toc436476061"/>
+      <w:bookmarkStart w:id="103" w:name="_Toc436476061"/>
       <w:r>
         <w:t>Rahmenbedingungen</w:t>
       </w:r>
-      <w:bookmarkEnd w:id="74"/>
+      <w:bookmarkEnd w:id="103"/>
     </w:p>
     <w:p>
       <w:pPr>
         <w:pStyle w:val="berschrift3"/>
       </w:pPr>
-      <w:bookmarkStart w:id="75" w:name="h.pww4n79rjpco" w:colFirst="0" w:colLast="0"/>
-      <w:bookmarkStart w:id="76" w:name="_Toc436476062"/>
-      <w:bookmarkEnd w:id="75"/>
+      <w:bookmarkStart w:id="104" w:name="h.pww4n79rjpco" w:colFirst="0" w:colLast="0"/>
+      <w:bookmarkStart w:id="105" w:name="_Toc436476062"/>
+      <w:bookmarkEnd w:id="104"/>
       <w:r>
         <w:t>Technische Umgebung</w:t>
       </w:r>
-      <w:bookmarkEnd w:id="76"/>
-    </w:p>
-    <w:p>
-      <w:del w:id="77" w:author="sheldon edward" w:date="2015-12-02T18:54:00Z">
+      <w:bookmarkEnd w:id="105"/>
+    </w:p>
+    <w:p>
+      <w:del w:id="106" w:author="sheldon edward" w:date="2015-12-02T18:54:00Z">
         <w:r>
           <w:delText xml:space="preserve">Die technische Lösung sollte möglichst in den Bereich des „no-Budgets“ fallen. Daher wird auf überwiegend Open-Source Software gesetzt. </w:delText>
         </w:r>
       </w:del>
-      <w:ins w:id="78" w:author="sheldon edward" w:date="2015-12-02T18:53:00Z">
+      <w:ins w:id="107" w:author="sheldon edward" w:date="2015-12-02T18:53:00Z">
         <w:r>
           <w:t>Bei den technischen Lösungen sollen keine monetären Kosten anfallen, daher werden wir überw</w:t>
         </w:r>
       </w:ins>
-      <w:ins w:id="79" w:author="sheldon edward" w:date="2015-12-02T18:54:00Z">
+      <w:ins w:id="108" w:author="sheldon edward" w:date="2015-12-02T18:54:00Z">
         <w:r>
           <w:t xml:space="preserve">iegend auf Open-Source Software nutzen. </w:t>
         </w:r>
@@ -3399,12 +3563,12 @@
       <w:r>
         <w:t xml:space="preserve">Das verwendete Modell soll eine Tier-3 Architektur sein – somit sind Skalierungsmöglichkeiten, falls ein durchschlagender Erfolg </w:t>
       </w:r>
-      <w:del w:id="80" w:author="sheldon edward" w:date="2015-12-02T18:55:00Z">
+      <w:del w:id="109" w:author="sheldon edward" w:date="2015-12-02T18:55:00Z">
         <w:r>
           <w:delText>kommen sollte</w:delText>
         </w:r>
       </w:del>
-      <w:ins w:id="81" w:author="sheldon edward" w:date="2015-12-02T18:55:00Z">
+      <w:ins w:id="110" w:author="sheldon edward" w:date="2015-12-02T18:55:00Z">
         <w:r>
           <w:t>eintritt</w:t>
         </w:r>
@@ -3417,7 +3581,7 @@
       <w:r>
         <w:t>Als Client kommen alle Geräte in Frage, welche Webs</w:t>
       </w:r>
-      <w:ins w:id="82" w:author="sheldon edward" w:date="2015-12-02T18:52:00Z">
+      <w:ins w:id="111" w:author="sheldon edward" w:date="2015-12-02T18:52:00Z">
         <w:r>
           <w:t>e</w:t>
         </w:r>
@@ -3425,12 +3589,12 @@
       <w:r>
         <w:t>ite</w:t>
       </w:r>
-      <w:ins w:id="83" w:author="sheldon edward" w:date="2015-12-02T18:52:00Z">
+      <w:ins w:id="112" w:author="sheldon edward" w:date="2015-12-02T18:52:00Z">
         <w:r>
           <w:t>n</w:t>
         </w:r>
       </w:ins>
-      <w:del w:id="84" w:author="sheldon edward" w:date="2015-12-02T18:52:00Z">
+      <w:del w:id="113" w:author="sheldon edward" w:date="2015-12-02T18:52:00Z">
         <w:r>
           <w:delText>s</w:delText>
         </w:r>
@@ -3443,13 +3607,13 @@
       <w:pPr>
         <w:pStyle w:val="berschrift3"/>
       </w:pPr>
-      <w:bookmarkStart w:id="85" w:name="h.vvybf5zi3sg2" w:colFirst="0" w:colLast="0"/>
-      <w:bookmarkStart w:id="86" w:name="_Toc436476063"/>
-      <w:bookmarkEnd w:id="85"/>
+      <w:bookmarkStart w:id="114" w:name="h.vvybf5zi3sg2" w:colFirst="0" w:colLast="0"/>
+      <w:bookmarkStart w:id="115" w:name="_Toc436476063"/>
+      <w:bookmarkEnd w:id="114"/>
       <w:r>
         <w:t>Einsatzbedingungen</w:t>
       </w:r>
-      <w:bookmarkEnd w:id="86"/>
+      <w:bookmarkEnd w:id="115"/>
     </w:p>
     <w:p>
       <w:r>
@@ -3460,7 +3624,7 @@
       <w:r>
         <w:t>Die Webs</w:t>
       </w:r>
-      <w:ins w:id="87" w:author="sheldon edward" w:date="2015-12-02T18:52:00Z">
+      <w:ins w:id="116" w:author="sheldon edward" w:date="2015-12-02T18:52:00Z">
         <w:r>
           <w:t>e</w:t>
         </w:r>
@@ -3473,23 +3637,23 @@
       <w:pPr>
         <w:pStyle w:val="berschrift3"/>
       </w:pPr>
-      <w:bookmarkStart w:id="88" w:name="_Toc436476064"/>
+      <w:bookmarkStart w:id="117" w:name="_Toc436476064"/>
       <w:r>
         <w:t>Rechtliches:</w:t>
       </w:r>
-      <w:bookmarkEnd w:id="88"/>
+      <w:bookmarkEnd w:id="117"/>
     </w:p>
     <w:p>
       <w:pPr>
         <w:pStyle w:val="berschrift3"/>
       </w:pPr>
-      <w:bookmarkStart w:id="89" w:name="h.n2cappxx30mq" w:colFirst="0" w:colLast="0"/>
-      <w:bookmarkStart w:id="90" w:name="_Toc436476065"/>
-      <w:bookmarkEnd w:id="89"/>
+      <w:bookmarkStart w:id="118" w:name="h.n2cappxx30mq" w:colFirst="0" w:colLast="0"/>
+      <w:bookmarkStart w:id="119" w:name="_Toc436476065"/>
+      <w:bookmarkEnd w:id="118"/>
       <w:r>
         <w:t>Vorkenntnisse</w:t>
       </w:r>
-      <w:bookmarkEnd w:id="90"/>
+      <w:bookmarkEnd w:id="119"/>
     </w:p>
     <w:p>
       <w:pPr>
@@ -3501,47 +3665,51 @@
         <w:ind w:hanging="360"/>
         <w:contextualSpacing/>
       </w:pPr>
-      <w:del w:id="91" w:author="sheldon edward" w:date="2015-12-02T18:55:00Z">
+      <w:del w:id="120" w:author="sheldon edward" w:date="2015-12-02T18:55:00Z">
         <w:r>
           <w:delText>Standard Hochschulwissen. Keine Besonderen Qualifikationen vorhanden.</w:delText>
         </w:r>
       </w:del>
-      <w:ins w:id="92" w:author="sheldon edward" w:date="2015-12-02T18:55:00Z">
+      <w:ins w:id="121" w:author="sheldon edward" w:date="2015-12-02T18:55:00Z">
         <w:r>
           <w:t>Die einzigen Vorkenntnisse besitzen wi</w:t>
         </w:r>
       </w:ins>
-      <w:ins w:id="93" w:author="sheldon edward" w:date="2015-12-02T18:56:00Z">
+      <w:ins w:id="122" w:author="sheldon edward" w:date="2015-12-02T18:56:00Z">
         <w:r>
           <w:t>r aus den Inhalten, des im Rahmen des dualen Studiums der Wirtschaftsinformatik angeeignet haben.</w:t>
         </w:r>
       </w:ins>
-      <w:ins w:id="94" w:author="sheldon edward" w:date="2015-12-02T18:57:00Z">
-        <w:r>
-          <w:t xml:space="preserve"> Darunter fallen Programmierkenntnisse, wie das Programmieren mit </w:t>
+      <w:ins w:id="123" w:author="sheldon edward" w:date="2015-12-02T18:57:00Z">
+        <w:r>
+          <w:t xml:space="preserve"> Darunter fallen </w:t>
+        </w:r>
+        <w:r>
+          <w:lastRenderedPageBreak/>
+          <w:t xml:space="preserve">Programmierkenntnisse, wie das Programmieren mit </w:t>
         </w:r>
       </w:ins>
-      <w:ins w:id="95" w:author="sheldon edward" w:date="2015-12-02T18:59:00Z">
+      <w:ins w:id="124" w:author="sheldon edward" w:date="2015-12-02T18:59:00Z">
         <w:r>
           <w:t xml:space="preserve">u. a. </w:t>
         </w:r>
       </w:ins>
-      <w:ins w:id="96" w:author="sheldon edward" w:date="2015-12-02T18:57:00Z">
+      <w:ins w:id="125" w:author="sheldon edward" w:date="2015-12-02T18:57:00Z">
         <w:r>
           <w:t xml:space="preserve">Java, </w:t>
         </w:r>
       </w:ins>
-      <w:ins w:id="97" w:author="sheldon edward" w:date="2015-12-02T18:58:00Z">
+      <w:ins w:id="126" w:author="sheldon edward" w:date="2015-12-02T18:58:00Z">
         <w:r>
           <w:t>SQL</w:t>
         </w:r>
       </w:ins>
-      <w:ins w:id="98" w:author="sheldon edward" w:date="2015-12-02T18:57:00Z">
+      <w:ins w:id="127" w:author="sheldon edward" w:date="2015-12-02T18:57:00Z">
         <w:r>
           <w:t>, sowie Projektmanagementkenntnis</w:t>
         </w:r>
       </w:ins>
-      <w:ins w:id="99" w:author="sheldon edward" w:date="2015-12-02T18:58:00Z">
+      <w:ins w:id="128" w:author="sheldon edward" w:date="2015-12-02T18:58:00Z">
         <w:r>
           <w:t>se (unterstützt mit Microsoft Project).</w:t>
         </w:r>
@@ -3551,13 +3719,13 @@
       <w:pPr>
         <w:pStyle w:val="berschrift3"/>
       </w:pPr>
-      <w:bookmarkStart w:id="100" w:name="h.pre3xv7wcz3u" w:colFirst="0" w:colLast="0"/>
-      <w:bookmarkStart w:id="101" w:name="_Toc436476066"/>
-      <w:bookmarkEnd w:id="100"/>
+      <w:bookmarkStart w:id="129" w:name="h.pre3xv7wcz3u" w:colFirst="0" w:colLast="0"/>
+      <w:bookmarkStart w:id="130" w:name="_Toc436476066"/>
+      <w:bookmarkEnd w:id="129"/>
       <w:r>
         <w:t>Einschränkungen</w:t>
       </w:r>
-      <w:bookmarkEnd w:id="101"/>
+      <w:bookmarkEnd w:id="130"/>
     </w:p>
     <w:p>
       <w:pPr>
@@ -3588,12 +3756,12 @@
       <w:r>
         <w:t xml:space="preserve"> an vielen Stellen, ist eine 80% Lösung ausreichend. Es muss kein technisches Meisterwerk sein – vor allem da nur sehr begrenzte Zeit vorhanden ist im Rahmen des Projektes. Weiterentwicklung nach Abschluss der Ersten Phase steht derzeitig nicht fest.</w:t>
       </w:r>
-      <w:ins w:id="102" w:author="sheldon edward" w:date="2015-12-02T19:00:00Z">
+      <w:ins w:id="131" w:author="sheldon edward" w:date="2015-12-02T19:00:00Z">
         <w:r>
           <w:t xml:space="preserve"> Aufgrund begrenzter Ressourcen wird eine fertige Lösung nicht </w:t>
         </w:r>
       </w:ins>
-      <w:ins w:id="103" w:author="sheldon edward" w:date="2015-12-02T19:01:00Z">
+      <w:ins w:id="132" w:author="sheldon edward" w:date="2015-12-02T19:01:00Z">
         <w:r>
           <w:t>möglich sein.</w:t>
         </w:r>
@@ -3601,52 +3769,52 @@
           <w:t xml:space="preserve"> D</w:t>
         </w:r>
       </w:ins>
-      <w:ins w:id="104" w:author="sheldon edward" w:date="2015-12-02T19:03:00Z">
+      <w:ins w:id="133" w:author="sheldon edward" w:date="2015-12-02T19:03:00Z">
         <w:r>
           <w:t>ie erste Version (diese wird Frau Wieland als Abschlussarbeit eingereicht)</w:t>
         </w:r>
       </w:ins>
-      <w:ins w:id="105" w:author="sheldon edward" w:date="2015-12-02T19:04:00Z">
+      <w:ins w:id="134" w:author="sheldon edward" w:date="2015-12-02T19:04:00Z">
         <w:r>
           <w:t xml:space="preserve"> bedarf weitere Arbeit, um alle Anwendungen zu implementieren und eine App</w:t>
         </w:r>
       </w:ins>
-      <w:ins w:id="106" w:author="sheldon edward" w:date="2015-12-02T19:05:00Z">
+      <w:ins w:id="135" w:author="sheldon edward" w:date="2015-12-02T19:05:00Z">
         <w:r>
           <w:t xml:space="preserve"> zu erstellen. </w:t>
         </w:r>
       </w:ins>
-      <w:ins w:id="107" w:author="sheldon edward" w:date="2015-12-02T19:06:00Z">
+      <w:ins w:id="136" w:author="sheldon edward" w:date="2015-12-02T19:06:00Z">
         <w:r>
           <w:t>D</w:t>
         </w:r>
       </w:ins>
-      <w:ins w:id="108" w:author="sheldon edward" w:date="2015-12-02T19:05:00Z">
+      <w:ins w:id="137" w:author="sheldon edward" w:date="2015-12-02T19:05:00Z">
         <w:r>
           <w:t xml:space="preserve">ie Weiterentwicklung nach der ersten Version </w:t>
         </w:r>
       </w:ins>
-      <w:ins w:id="109" w:author="sheldon edward" w:date="2015-12-02T19:07:00Z">
+      <w:ins w:id="138" w:author="sheldon edward" w:date="2015-12-02T19:07:00Z">
         <w:r>
           <w:t>ist</w:t>
         </w:r>
       </w:ins>
-      <w:ins w:id="110" w:author="sheldon edward" w:date="2015-12-02T19:05:00Z">
+      <w:ins w:id="139" w:author="sheldon edward" w:date="2015-12-02T19:05:00Z">
         <w:r>
           <w:t xml:space="preserve"> noch nich</w:t>
         </w:r>
       </w:ins>
-      <w:ins w:id="111" w:author="sheldon edward" w:date="2015-12-02T19:06:00Z">
+      <w:ins w:id="140" w:author="sheldon edward" w:date="2015-12-02T19:06:00Z">
         <w:r>
           <w:t xml:space="preserve">t </w:t>
         </w:r>
       </w:ins>
-      <w:ins w:id="112" w:author="sheldon edward" w:date="2015-12-02T19:07:00Z">
+      <w:ins w:id="141" w:author="sheldon edward" w:date="2015-12-02T19:07:00Z">
         <w:r>
           <w:t>festgelegt</w:t>
         </w:r>
       </w:ins>
-      <w:ins w:id="113" w:author="sheldon edward" w:date="2015-12-02T19:05:00Z">
+      <w:ins w:id="142" w:author="sheldon edward" w:date="2015-12-02T19:05:00Z">
         <w:r>
           <w:t>.</w:t>
         </w:r>
@@ -3691,27 +3859,26 @@
       <w:pPr>
         <w:pStyle w:val="berschrift2"/>
       </w:pPr>
-      <w:bookmarkStart w:id="114" w:name="_Toc436476067"/>
-      <w:commentRangeStart w:id="115"/>
-      <w:r>
-        <w:lastRenderedPageBreak/>
+      <w:bookmarkStart w:id="143" w:name="_Toc436476067"/>
+      <w:commentRangeStart w:id="144"/>
+      <w:r>
         <w:t>Meilensteine</w:t>
       </w:r>
-      <w:bookmarkEnd w:id="114"/>
-      <w:commentRangeEnd w:id="115"/>
+      <w:bookmarkEnd w:id="143"/>
+      <w:commentRangeEnd w:id="144"/>
       <w:r>
         <w:rPr>
           <w:rStyle w:val="Kommentarzeichen"/>
           <w:rFonts w:asciiTheme="minorHAnsi" w:eastAsiaTheme="minorHAnsi" w:hAnsiTheme="minorHAnsi" w:cstheme="minorBidi"/>
           <w:color w:val="auto"/>
         </w:rPr>
-        <w:commentReference w:id="115"/>
-      </w:r>
-    </w:p>
-    <w:p>
-      <w:pPr>
-        <w:rPr>
-          <w:ins w:id="116" w:author="Nico Remus" w:date="2015-12-01T13:49:00Z"/>
+        <w:commentReference w:id="144"/>
+      </w:r>
+    </w:p>
+    <w:p>
+      <w:pPr>
+        <w:rPr>
+          <w:ins w:id="145" w:author="Nico Remus" w:date="2015-12-01T13:49:00Z"/>
           <w:rStyle w:val="berschrift4Zchn"/>
         </w:rPr>
       </w:pPr>
@@ -3725,10 +3892,10 @@
         </w:numPr>
         <w:ind w:left="992"/>
         <w:rPr>
-          <w:del w:id="117" w:author="Nico Remus" w:date="2015-12-01T13:48:00Z"/>
-        </w:rPr>
-      </w:pPr>
-      <w:ins w:id="118" w:author="Nico Remus" w:date="2015-12-01T13:49:00Z">
+          <w:del w:id="146" w:author="Nico Remus" w:date="2015-12-01T13:48:00Z"/>
+        </w:rPr>
+      </w:pPr>
+      <w:ins w:id="147" w:author="Nico Remus" w:date="2015-12-01T13:49:00Z">
         <w:r>
           <w:rPr>
             <w:rStyle w:val="berschrift4Zchn"/>
@@ -3736,7 +3903,7 @@
           <w:t>https://docs.google.com/spreadsheets/d/1Ssdn-gzXDYjQ3ldQSXaKPz8bGzdTRwECd5rJbsxSwsw/edit?usp=sharing</w:t>
         </w:r>
       </w:ins>
-      <w:del w:id="119" w:author="Nico Remus" w:date="2015-12-01T13:48:00Z">
+      <w:del w:id="148" w:author="Nico Remus" w:date="2015-12-01T13:48:00Z">
         <w:r>
           <w:rPr>
             <w:rStyle w:val="berschrift4Zchn"/>
@@ -3760,10 +3927,10 @@
     <w:p>
       <w:pPr>
         <w:rPr>
-          <w:del w:id="122" w:author="Nico Remus" w:date="2015-12-01T13:48:00Z"/>
-        </w:rPr>
-      </w:pPr>
-      <w:del w:id="123" w:author="Nico Remus" w:date="2015-12-01T13:48:00Z">
+          <w:del w:id="151" w:author="Nico Remus" w:date="2015-12-01T13:48:00Z"/>
+        </w:rPr>
+      </w:pPr>
+      <w:del w:id="152" w:author="Nico Remus" w:date="2015-12-01T13:48:00Z">
         <w:r>
           <w:delText xml:space="preserve">Datum </w:delText>
         </w:r>
@@ -3782,10 +3949,10 @@
     <w:p>
       <w:pPr>
         <w:rPr>
-          <w:del w:id="124" w:author="Nico Remus" w:date="2015-12-01T13:48:00Z"/>
-        </w:rPr>
-      </w:pPr>
-      <w:del w:id="125" w:author="Nico Remus" w:date="2015-12-01T13:48:00Z">
+          <w:del w:id="153" w:author="Nico Remus" w:date="2015-12-01T13:48:00Z"/>
+        </w:rPr>
+      </w:pPr>
+      <w:del w:id="154" w:author="Nico Remus" w:date="2015-12-01T13:48:00Z">
         <w:r>
           <w:delText>Schriftführung:</w:delText>
         </w:r>
@@ -3801,10 +3968,10 @@
     <w:p>
       <w:pPr>
         <w:rPr>
-          <w:del w:id="126" w:author="Nico Remus" w:date="2015-12-01T13:48:00Z"/>
-        </w:rPr>
-      </w:pPr>
-      <w:del w:id="127" w:author="Nico Remus" w:date="2015-12-01T13:48:00Z">
+          <w:del w:id="155" w:author="Nico Remus" w:date="2015-12-01T13:48:00Z"/>
+        </w:rPr>
+      </w:pPr>
+      <w:del w:id="156" w:author="Nico Remus" w:date="2015-12-01T13:48:00Z">
         <w:r>
           <w:delText>Anlass: Initiales Meeting SoftwareEntwicklung</w:delText>
         </w:r>
@@ -3813,10 +3980,10 @@
     <w:p>
       <w:pPr>
         <w:rPr>
-          <w:del w:id="128" w:author="Nico Remus" w:date="2015-12-01T13:48:00Z"/>
-        </w:rPr>
-      </w:pPr>
-      <w:del w:id="129" w:author="Nico Remus" w:date="2015-12-01T13:48:00Z">
+          <w:del w:id="157" w:author="Nico Remus" w:date="2015-12-01T13:48:00Z"/>
+        </w:rPr>
+      </w:pPr>
+      <w:del w:id="158" w:author="Nico Remus" w:date="2015-12-01T13:48:00Z">
         <w:r>
           <w:delText>14.00-15:00</w:delText>
         </w:r>
@@ -3825,10 +3992,10 @@
     <w:p>
       <w:pPr>
         <w:rPr>
-          <w:del w:id="130" w:author="Nico Remus" w:date="2015-12-01T13:48:00Z"/>
-        </w:rPr>
-      </w:pPr>
-      <w:del w:id="131" w:author="Nico Remus" w:date="2015-12-01T13:48:00Z">
+          <w:del w:id="159" w:author="Nico Remus" w:date="2015-12-01T13:48:00Z"/>
+        </w:rPr>
+      </w:pPr>
+      <w:del w:id="160" w:author="Nico Remus" w:date="2015-12-01T13:48:00Z">
         <w:r>
           <w:delText>Agenda:</w:delText>
         </w:r>
@@ -3837,10 +4004,10 @@
     <w:p>
       <w:pPr>
         <w:rPr>
-          <w:del w:id="132" w:author="Nico Remus" w:date="2015-12-01T13:48:00Z"/>
-        </w:rPr>
-      </w:pPr>
-      <w:del w:id="133" w:author="Nico Remus" w:date="2015-12-01T13:48:00Z">
+          <w:del w:id="161" w:author="Nico Remus" w:date="2015-12-01T13:48:00Z"/>
+        </w:rPr>
+      </w:pPr>
+      <w:del w:id="162" w:author="Nico Remus" w:date="2015-12-01T13:48:00Z">
         <w:r>
           <w:delText>Konzeptvorstellung und Besprechung</w:delText>
         </w:r>
@@ -3849,10 +4016,10 @@
     <w:p>
       <w:pPr>
         <w:rPr>
-          <w:del w:id="134" w:author="Nico Remus" w:date="2015-12-01T13:48:00Z"/>
-        </w:rPr>
-      </w:pPr>
-      <w:del w:id="135" w:author="Nico Remus" w:date="2015-12-01T13:48:00Z">
+          <w:del w:id="163" w:author="Nico Remus" w:date="2015-12-01T13:48:00Z"/>
+        </w:rPr>
+      </w:pPr>
+      <w:del w:id="164" w:author="Nico Remus" w:date="2015-12-01T13:48:00Z">
         <w:r>
           <w:delText>Individuelle Vorstellungsrunde</w:delText>
         </w:r>
@@ -3861,10 +4028,10 @@
     <w:p>
       <w:pPr>
         <w:rPr>
-          <w:del w:id="136" w:author="Nico Remus" w:date="2015-12-01T13:48:00Z"/>
-        </w:rPr>
-      </w:pPr>
-      <w:del w:id="137" w:author="Nico Remus" w:date="2015-12-01T13:48:00Z">
+          <w:del w:id="165" w:author="Nico Remus" w:date="2015-12-01T13:48:00Z"/>
+        </w:rPr>
+      </w:pPr>
+      <w:del w:id="166" w:author="Nico Remus" w:date="2015-12-01T13:48:00Z">
         <w:r>
           <w:delText>Anpassung der Teams</w:delText>
         </w:r>
@@ -3873,10 +4040,10 @@
     <w:p>
       <w:pPr>
         <w:rPr>
-          <w:del w:id="138" w:author="Nico Remus" w:date="2015-12-01T13:48:00Z"/>
-        </w:rPr>
-      </w:pPr>
-      <w:del w:id="139" w:author="Nico Remus" w:date="2015-12-01T13:48:00Z">
+          <w:del w:id="167" w:author="Nico Remus" w:date="2015-12-01T13:48:00Z"/>
+        </w:rPr>
+      </w:pPr>
+      <w:del w:id="168" w:author="Nico Remus" w:date="2015-12-01T13:48:00Z">
         <w:r>
           <w:delText>Festlegen von Regelterminen und Meilensteinen</w:delText>
         </w:r>
@@ -3891,10 +4058,10 @@
         </w:numPr>
         <w:ind w:left="992"/>
         <w:rPr>
-          <w:del w:id="140" w:author="Nico Remus" w:date="2015-12-01T13:48:00Z"/>
-        </w:rPr>
-      </w:pPr>
-      <w:del w:id="141" w:author="Nico Remus" w:date="2015-12-01T13:48:00Z">
+          <w:del w:id="169" w:author="Nico Remus" w:date="2015-12-01T13:48:00Z"/>
+        </w:rPr>
+      </w:pPr>
+      <w:del w:id="170" w:author="Nico Remus" w:date="2015-12-01T13:48:00Z">
         <w:r>
           <w:rPr>
             <w:rStyle w:val="berschrift4Zchn"/>
@@ -3918,10 +4085,10 @@
     <w:p>
       <w:pPr>
         <w:rPr>
-          <w:del w:id="144" w:author="Nico Remus" w:date="2015-12-01T13:48:00Z"/>
-        </w:rPr>
-      </w:pPr>
-      <w:del w:id="145" w:author="Nico Remus" w:date="2015-12-01T13:48:00Z">
+          <w:del w:id="173" w:author="Nico Remus" w:date="2015-12-01T13:48:00Z"/>
+        </w:rPr>
+      </w:pPr>
+      <w:del w:id="174" w:author="Nico Remus" w:date="2015-12-01T13:48:00Z">
         <w:r>
           <w:delText xml:space="preserve">Priorisierung der Funktionalitäten </w:delText>
         </w:r>
@@ -3930,10 +4097,10 @@
     <w:p>
       <w:pPr>
         <w:rPr>
-          <w:del w:id="146" w:author="Nico Remus" w:date="2015-12-01T13:48:00Z"/>
-        </w:rPr>
-      </w:pPr>
-      <w:del w:id="147" w:author="Nico Remus" w:date="2015-12-01T13:48:00Z">
+          <w:del w:id="175" w:author="Nico Remus" w:date="2015-12-01T13:48:00Z"/>
+        </w:rPr>
+      </w:pPr>
+      <w:del w:id="176" w:author="Nico Remus" w:date="2015-12-01T13:48:00Z">
         <w:r>
           <w:delText>Beschluss der 4 Phasen</w:delText>
         </w:r>
@@ -3948,10 +4115,10 @@
         </w:numPr>
         <w:ind w:left="992"/>
         <w:rPr>
-          <w:del w:id="148" w:author="Nico Remus" w:date="2015-12-01T13:48:00Z"/>
-        </w:rPr>
-      </w:pPr>
-      <w:del w:id="149" w:author="Nico Remus" w:date="2015-12-01T13:48:00Z">
+          <w:del w:id="177" w:author="Nico Remus" w:date="2015-12-01T13:48:00Z"/>
+        </w:rPr>
+      </w:pPr>
+      <w:del w:id="178" w:author="Nico Remus" w:date="2015-12-01T13:48:00Z">
         <w:r>
           <w:rPr>
             <w:rStyle w:val="berschrift4Zchn"/>
@@ -3965,47 +4132,47 @@
       <w:pPr>
         <w:pStyle w:val="berschrift1"/>
       </w:pPr>
-      <w:bookmarkStart w:id="150" w:name="_Toc436476068"/>
+      <w:bookmarkStart w:id="179" w:name="_Toc436476068"/>
       <w:r>
         <w:t>Organisation</w:t>
       </w:r>
-      <w:bookmarkEnd w:id="150"/>
+      <w:bookmarkEnd w:id="179"/>
     </w:p>
     <w:p>
       <w:pPr>
         <w:pStyle w:val="berschrift2"/>
       </w:pPr>
-      <w:bookmarkStart w:id="151" w:name="_Toc436476069"/>
+      <w:bookmarkStart w:id="180" w:name="_Toc436476069"/>
       <w:r>
         <w:t>Aufbauorganisation</w:t>
       </w:r>
-      <w:bookmarkEnd w:id="151"/>
+      <w:bookmarkEnd w:id="180"/>
     </w:p>
     <w:p>
       <w:pPr>
         <w:pStyle w:val="berschrift3"/>
       </w:pPr>
-      <w:bookmarkStart w:id="152" w:name="_Toc436476070"/>
-      <w:commentRangeStart w:id="153"/>
-      <w:commentRangeStart w:id="154"/>
-      <w:commentRangeStart w:id="155"/>
-      <w:del w:id="156" w:author="Nico Remus" w:date="2015-11-28T16:56:00Z">
+      <w:bookmarkStart w:id="181" w:name="_Toc436476070"/>
+      <w:commentRangeStart w:id="182"/>
+      <w:commentRangeStart w:id="183"/>
+      <w:commentRangeStart w:id="184"/>
+      <w:del w:id="185" w:author="Nico Remus" w:date="2015-11-28T16:56:00Z">
         <w:r>
           <w:delText>(1PL-3TP-12PM)</w:delText>
         </w:r>
-        <w:bookmarkEnd w:id="152"/>
-        <w:commentRangeEnd w:id="153"/>
+        <w:bookmarkEnd w:id="181"/>
+        <w:commentRangeEnd w:id="182"/>
         <w:r>
           <w:rPr>
             <w:rStyle w:val="Kommentarzeichen"/>
             <w:rFonts w:asciiTheme="minorHAnsi" w:eastAsiaTheme="minorHAnsi" w:hAnsiTheme="minorHAnsi" w:cstheme="minorBidi"/>
             <w:color w:val="auto"/>
           </w:rPr>
-          <w:commentReference w:id="153"/>
+          <w:commentReference w:id="182"/>
         </w:r>
       </w:del>
-      <w:commentRangeEnd w:id="154"/>
-      <w:ins w:id="157" w:author="Nico Remus" w:date="2015-11-28T16:54:00Z">
+      <w:commentRangeEnd w:id="183"/>
+      <w:ins w:id="186" w:author="Nico Remus" w:date="2015-11-28T16:54:00Z">
         <w:r>
           <w:t>Projekt Hierarchie</w:t>
         </w:r>
@@ -4016,16 +4183,16 @@
           <w:rFonts w:asciiTheme="minorHAnsi" w:eastAsiaTheme="minorHAnsi" w:hAnsiTheme="minorHAnsi" w:cstheme="minorBidi"/>
           <w:color w:val="auto"/>
         </w:rPr>
-        <w:commentReference w:id="154"/>
-      </w:r>
-      <w:commentRangeEnd w:id="155"/>
+        <w:commentReference w:id="183"/>
+      </w:r>
+      <w:commentRangeEnd w:id="184"/>
       <w:r>
         <w:rPr>
           <w:rStyle w:val="Kommentarzeichen"/>
           <w:rFonts w:asciiTheme="minorHAnsi" w:eastAsiaTheme="minorHAnsi" w:hAnsiTheme="minorHAnsi" w:cstheme="minorBidi"/>
           <w:color w:val="auto"/>
         </w:rPr>
-        <w:commentReference w:id="155"/>
+        <w:commentReference w:id="184"/>
       </w:r>
     </w:p>
     <w:p/>
@@ -4846,7 +5013,7 @@
               </w:rPr>
               <w:t xml:space="preserve">Tobias </w:t>
             </w:r>
-            <w:commentRangeStart w:id="158"/>
+            <w:commentRangeStart w:id="187"/>
             <w:r>
               <w:rPr>
                 <w:rFonts w:ascii="Arial" w:eastAsia="Times New Roman" w:hAnsi="Arial" w:cs="Arial"/>
@@ -4857,12 +5024,12 @@
               </w:rPr>
               <w:t>Karhof</w:t>
             </w:r>
-            <w:commentRangeEnd w:id="158"/>
+            <w:commentRangeEnd w:id="187"/>
             <w:r>
               <w:rPr>
                 <w:rStyle w:val="Kommentarzeichen"/>
               </w:rPr>
-              <w:commentReference w:id="158"/>
+              <w:commentReference w:id="187"/>
             </w:r>
             <w:r>
               <w:rPr>
@@ -4885,7 +5052,7 @@
               <w:br/>
               <w:t>(134124)</w:t>
             </w:r>
-            <w:ins w:id="159" w:author="sheldon edward" w:date="2015-12-02T19:10:00Z">
+            <w:ins w:id="188" w:author="sheldon edward" w:date="2015-12-02T19:10:00Z">
               <w:r>
                 <w:rPr>
                   <w:rStyle w:val="Funotenzeichen"/>
@@ -5448,7 +5615,7 @@
       </w:r>
     </w:p>
     <w:p>
-      <w:commentRangeStart w:id="164"/>
+      <w:commentRangeStart w:id="193"/>
       <w:r>
         <w:t xml:space="preserve">Die Rolle des Projektleiters dient der Gesamtkoordination des Projekts in Abstimmung mit den Teilprojektleitern. </w:t>
       </w:r>
@@ -5470,7 +5637,7 @@
       <w:r>
         <w:t xml:space="preserve"> werden die Steuerung der Teams sowie der Gruppenmeetings, aber auch Einhaltung von Terminen zählen. Dabei wird der Projektleiter in direkter Kommunikation mit dem PO (Fr. Wieland) stehen und über</w:t>
       </w:r>
-      <w:ins w:id="165" w:author="Nico Remus" w:date="2015-11-28T16:26:00Z">
+      <w:ins w:id="194" w:author="Nico Remus" w:date="2015-11-28T16:26:00Z">
         <w:r>
           <w:t xml:space="preserve"> projektspezifische</w:t>
         </w:r>
@@ -5509,12 +5676,12 @@
       <w:r>
         <w:t xml:space="preserve">) beschlossen. </w:t>
       </w:r>
-      <w:commentRangeEnd w:id="164"/>
+      <w:commentRangeEnd w:id="193"/>
       <w:r>
         <w:rPr>
           <w:rStyle w:val="Kommentarzeichen"/>
         </w:rPr>
-        <w:commentReference w:id="164"/>
+        <w:commentReference w:id="193"/>
       </w:r>
     </w:p>
     <w:p>
@@ -5612,14 +5779,14 @@
       <w:pPr>
         <w:pStyle w:val="berschrift3"/>
       </w:pPr>
-      <w:bookmarkStart w:id="166" w:name="_Toc436476071"/>
-      <w:bookmarkStart w:id="167" w:name="_Ref436480645"/>
+      <w:bookmarkStart w:id="195" w:name="_Toc436476071"/>
+      <w:bookmarkStart w:id="196" w:name="_Ref436480645"/>
       <w:proofErr w:type="spellStart"/>
       <w:r>
         <w:t>Taskforces</w:t>
       </w:r>
-      <w:bookmarkEnd w:id="166"/>
-      <w:bookmarkEnd w:id="167"/>
+      <w:bookmarkEnd w:id="195"/>
+      <w:bookmarkEnd w:id="196"/>
       <w:proofErr w:type="spellEnd"/>
     </w:p>
     <w:p>
@@ -5673,7 +5840,7 @@
       <w:r>
         <w:t xml:space="preserve"> Masters</w:t>
       </w:r>
-      <w:ins w:id="168" w:author="Nico Remus" w:date="2015-11-28T16:56:00Z">
+      <w:ins w:id="197" w:author="Nico Remus" w:date="2015-11-28T16:56:00Z">
         <w:r>
           <w:rPr>
             <w:rStyle w:val="Funotenzeichen"/>
@@ -5686,7 +5853,7 @@
       <w:r>
         <w:t>Stefan Ludowicy und Jean</w:t>
       </w:r>
-      <w:ins w:id="170" w:author="sheldon edward" w:date="2015-12-02T19:09:00Z">
+      <w:ins w:id="199" w:author="sheldon edward" w:date="2015-12-02T19:09:00Z">
         <w:r>
           <w:t>-Pierre Klodzinski</w:t>
         </w:r>
@@ -5698,43 +5865,43 @@
           <w:i/>
         </w:rPr>
       </w:pPr>
-      <w:commentRangeStart w:id="171"/>
-      <w:commentRangeStart w:id="172"/>
-      <w:commentRangeStart w:id="173"/>
-      <w:commentRangeStart w:id="174"/>
+      <w:commentRangeStart w:id="200"/>
+      <w:commentRangeStart w:id="201"/>
+      <w:commentRangeStart w:id="202"/>
+      <w:commentRangeStart w:id="203"/>
       <w:r>
         <w:rPr>
           <w:i/>
         </w:rPr>
         <w:t>Aufgabenbeschreibung</w:t>
       </w:r>
-      <w:commentRangeEnd w:id="171"/>
+      <w:commentRangeEnd w:id="200"/>
       <w:r>
         <w:rPr>
           <w:rStyle w:val="Kommentarzeichen"/>
         </w:rPr>
-        <w:commentReference w:id="171"/>
-      </w:r>
-      <w:commentRangeEnd w:id="172"/>
+        <w:commentReference w:id="200"/>
+      </w:r>
+      <w:commentRangeEnd w:id="201"/>
       <w:r>
         <w:rPr>
           <w:rStyle w:val="Kommentarzeichen"/>
         </w:rPr>
-        <w:commentReference w:id="172"/>
-      </w:r>
-      <w:commentRangeEnd w:id="173"/>
+        <w:commentReference w:id="201"/>
+      </w:r>
+      <w:commentRangeEnd w:id="202"/>
       <w:r>
         <w:rPr>
           <w:rStyle w:val="Kommentarzeichen"/>
         </w:rPr>
-        <w:commentReference w:id="173"/>
-      </w:r>
-      <w:commentRangeEnd w:id="174"/>
+        <w:commentReference w:id="202"/>
+      </w:r>
+      <w:commentRangeEnd w:id="203"/>
       <w:r>
         <w:rPr>
           <w:rStyle w:val="Kommentarzeichen"/>
         </w:rPr>
-        <w:commentReference w:id="174"/>
+        <w:commentReference w:id="203"/>
       </w:r>
     </w:p>
     <w:p/>
@@ -5742,12 +5909,12 @@
       <w:pPr>
         <w:pStyle w:val="berschrift4"/>
       </w:pPr>
-      <w:commentRangeStart w:id="175"/>
+      <w:commentRangeStart w:id="204"/>
       <w:proofErr w:type="spellStart"/>
       <w:r>
         <w:t>Translators</w:t>
       </w:r>
-      <w:commentRangeEnd w:id="175"/>
+      <w:commentRangeEnd w:id="204"/>
       <w:proofErr w:type="spellEnd"/>
       <w:r>
         <w:rPr>
@@ -5758,7 +5925,7 @@
           <w:color w:val="auto"/>
           <w:u w:val="none"/>
         </w:rPr>
-        <w:commentReference w:id="175"/>
+        <w:commentReference w:id="204"/>
       </w:r>
     </w:p>
     <w:p/>
@@ -5799,12 +5966,12 @@
       <w:pPr>
         <w:pStyle w:val="berschrift2"/>
       </w:pPr>
-      <w:bookmarkStart w:id="176" w:name="_Toc436476072"/>
+      <w:bookmarkStart w:id="205" w:name="_Toc436476072"/>
       <w:proofErr w:type="spellStart"/>
       <w:r>
         <w:t>Skillsheet</w:t>
       </w:r>
-      <w:bookmarkEnd w:id="176"/>
+      <w:bookmarkEnd w:id="205"/>
       <w:proofErr w:type="spellEnd"/>
     </w:p>
     <w:p>
@@ -5892,8 +6059,8 @@
       <w:pPr>
         <w:pStyle w:val="berschrift1"/>
       </w:pPr>
-      <w:bookmarkStart w:id="177" w:name="_Toc436476073"/>
-      <w:commentRangeStart w:id="178"/>
+      <w:bookmarkStart w:id="206" w:name="_Toc436476073"/>
+      <w:commentRangeStart w:id="207"/>
       <w:r>
         <w:lastRenderedPageBreak/>
         <w:t>Ablauf</w:t>
@@ -5901,50 +6068,50 @@
       <w:r>
         <w:t>steuerung</w:t>
       </w:r>
-      <w:bookmarkEnd w:id="177"/>
-      <w:commentRangeEnd w:id="178"/>
+      <w:bookmarkEnd w:id="206"/>
+      <w:commentRangeEnd w:id="207"/>
       <w:r>
         <w:rPr>
           <w:rStyle w:val="Kommentarzeichen"/>
           <w:rFonts w:asciiTheme="minorHAnsi" w:eastAsiaTheme="minorHAnsi" w:hAnsiTheme="minorHAnsi" w:cstheme="minorBidi"/>
           <w:color w:val="auto"/>
         </w:rPr>
-        <w:commentReference w:id="178"/>
+        <w:commentReference w:id="207"/>
       </w:r>
     </w:p>
     <w:p>
       <w:pPr>
         <w:pStyle w:val="berschrift2"/>
         <w:rPr>
-          <w:ins w:id="179" w:author="Nico Remus" w:date="2015-11-28T17:09:00Z"/>
-        </w:rPr>
-      </w:pPr>
-      <w:bookmarkStart w:id="180" w:name="_Toc436476074"/>
-      <w:bookmarkStart w:id="181" w:name="_Ref436480151"/>
-      <w:bookmarkStart w:id="182" w:name="_Ref436480164"/>
-      <w:bookmarkStart w:id="183" w:name="_Ref436480175"/>
-      <w:bookmarkStart w:id="184" w:name="_Ref436480177"/>
-      <w:bookmarkStart w:id="185" w:name="_Ref436480178"/>
-      <w:bookmarkStart w:id="186" w:name="_Ref436480200"/>
-      <w:commentRangeStart w:id="187"/>
+          <w:ins w:id="208" w:author="Nico Remus" w:date="2015-11-28T17:09:00Z"/>
+        </w:rPr>
+      </w:pPr>
+      <w:bookmarkStart w:id="209" w:name="_Toc436476074"/>
+      <w:bookmarkStart w:id="210" w:name="_Ref436480151"/>
+      <w:bookmarkStart w:id="211" w:name="_Ref436480164"/>
+      <w:bookmarkStart w:id="212" w:name="_Ref436480175"/>
+      <w:bookmarkStart w:id="213" w:name="_Ref436480177"/>
+      <w:bookmarkStart w:id="214" w:name="_Ref436480178"/>
+      <w:bookmarkStart w:id="215" w:name="_Ref436480200"/>
+      <w:commentRangeStart w:id="216"/>
       <w:r>
         <w:t>Phasenmodell</w:t>
       </w:r>
-      <w:bookmarkEnd w:id="180"/>
-      <w:bookmarkEnd w:id="181"/>
-      <w:bookmarkEnd w:id="182"/>
-      <w:bookmarkEnd w:id="183"/>
-      <w:bookmarkEnd w:id="184"/>
-      <w:bookmarkEnd w:id="185"/>
-      <w:bookmarkEnd w:id="186"/>
-      <w:commentRangeEnd w:id="187"/>
+      <w:bookmarkEnd w:id="209"/>
+      <w:bookmarkEnd w:id="210"/>
+      <w:bookmarkEnd w:id="211"/>
+      <w:bookmarkEnd w:id="212"/>
+      <w:bookmarkEnd w:id="213"/>
+      <w:bookmarkEnd w:id="214"/>
+      <w:bookmarkEnd w:id="215"/>
+      <w:commentRangeEnd w:id="216"/>
       <w:r>
         <w:rPr>
           <w:rStyle w:val="Kommentarzeichen"/>
           <w:rFonts w:asciiTheme="minorHAnsi" w:eastAsiaTheme="minorHAnsi" w:hAnsiTheme="minorHAnsi" w:cstheme="minorBidi"/>
           <w:color w:val="auto"/>
         </w:rPr>
-        <w:commentReference w:id="187"/>
+        <w:commentReference w:id="216"/>
       </w:r>
       <w:r>
         <w:rPr>
@@ -5956,16 +6123,16 @@
     <w:p>
       <w:pPr>
         <w:rPr>
-          <w:ins w:id="188" w:author="Nico Remus" w:date="2015-11-28T17:14:00Z"/>
+          <w:ins w:id="217" w:author="Nico Remus" w:date="2015-11-28T17:14:00Z"/>
           <w:i/>
         </w:rPr>
-        <w:pPrChange w:id="189" w:author="Nico Remus" w:date="2015-11-28T17:09:00Z">
+        <w:pPrChange w:id="218" w:author="Nico Remus" w:date="2015-11-28T17:09:00Z">
           <w:pPr>
             <w:pStyle w:val="berschrift2"/>
           </w:pPr>
         </w:pPrChange>
       </w:pPr>
-      <w:ins w:id="190" w:author="Nico Remus" w:date="2015-11-28T17:09:00Z">
+      <w:ins w:id="219" w:author="Nico Remus" w:date="2015-11-28T17:09:00Z">
         <w:r>
           <w:rPr>
             <w:i/>
@@ -5978,17 +6145,17 @@
       <w:pPr>
         <w:rPr>
           <w:i/>
-          <w:rPrChange w:id="191" w:author="Nico Remus" w:date="2015-11-28T17:09:00Z">
+          <w:rPrChange w:id="220" w:author="Nico Remus" w:date="2015-11-28T17:09:00Z">
             <w:rPr/>
           </w:rPrChange>
         </w:rPr>
-        <w:pPrChange w:id="192" w:author="Nico Remus" w:date="2015-11-28T17:09:00Z">
+        <w:pPrChange w:id="221" w:author="Nico Remus" w:date="2015-11-28T17:09:00Z">
           <w:pPr>
             <w:pStyle w:val="berschrift2"/>
           </w:pPr>
         </w:pPrChange>
       </w:pPr>
-      <w:ins w:id="193" w:author="Nico Remus" w:date="2015-11-28T17:14:00Z">
+      <w:ins w:id="222" w:author="Nico Remus" w:date="2015-11-28T17:14:00Z">
         <w:r>
           <w:rPr>
             <w:i/>
@@ -6014,11 +6181,11 @@
     <w:p>
       <w:pPr>
         <w:pStyle w:val="berschrift3"/>
-        <w:pPrChange w:id="194" w:author="Nico Remus" w:date="2015-11-28T17:09:00Z">
+        <w:pPrChange w:id="223" w:author="Nico Remus" w:date="2015-11-28T17:09:00Z">
           <w:pPr/>
         </w:pPrChange>
       </w:pPr>
-      <w:ins w:id="195" w:author="Nico Remus" w:date="2015-11-28T17:10:00Z">
+      <w:ins w:id="224" w:author="Nico Remus" w:date="2015-11-28T17:10:00Z">
         <w:r>
           <w:t>Erste Planung</w:t>
         </w:r>
@@ -6284,7 +6451,7 @@
         <w:ind w:hanging="360"/>
         <w:contextualSpacing/>
         <w:rPr>
-          <w:ins w:id="196" w:author="Nico Remus" w:date="2015-11-28T17:11:00Z"/>
+          <w:ins w:id="225" w:author="Nico Remus" w:date="2015-11-28T17:11:00Z"/>
         </w:rPr>
       </w:pPr>
       <w:r>
@@ -6302,18 +6469,18 @@
       <w:pPr>
         <w:pStyle w:val="berschrift3"/>
       </w:pPr>
-      <w:commentRangeStart w:id="197"/>
+      <w:commentRangeStart w:id="226"/>
       <w:r>
         <w:t>Zweite Planung</w:t>
       </w:r>
-      <w:commentRangeEnd w:id="197"/>
+      <w:commentRangeEnd w:id="226"/>
       <w:r>
         <w:rPr>
           <w:rStyle w:val="Kommentarzeichen"/>
           <w:rFonts w:asciiTheme="minorHAnsi" w:eastAsiaTheme="minorHAnsi" w:hAnsiTheme="minorHAnsi" w:cstheme="minorBidi"/>
           <w:color w:val="auto"/>
         </w:rPr>
-        <w:commentReference w:id="197"/>
+        <w:commentReference w:id="226"/>
       </w:r>
     </w:p>
     <w:p>
@@ -6588,16 +6755,16 @@
       <w:pPr>
         <w:pStyle w:val="berschrift2"/>
       </w:pPr>
-      <w:bookmarkStart w:id="198" w:name="_Toc436476075"/>
-      <w:commentRangeStart w:id="199"/>
-      <w:commentRangeStart w:id="200"/>
-      <w:commentRangeStart w:id="201"/>
+      <w:bookmarkStart w:id="227" w:name="_Toc436476075"/>
+      <w:commentRangeStart w:id="228"/>
+      <w:commentRangeStart w:id="229"/>
+      <w:commentRangeStart w:id="230"/>
       <w:proofErr w:type="spellStart"/>
       <w:r>
         <w:t>Scrum</w:t>
       </w:r>
-      <w:bookmarkEnd w:id="198"/>
-      <w:commentRangeEnd w:id="199"/>
+      <w:bookmarkEnd w:id="227"/>
+      <w:commentRangeEnd w:id="228"/>
       <w:proofErr w:type="spellEnd"/>
       <w:r>
         <w:rPr>
@@ -6605,42 +6772,42 @@
           <w:rFonts w:asciiTheme="minorHAnsi" w:eastAsiaTheme="minorHAnsi" w:hAnsiTheme="minorHAnsi" w:cstheme="minorBidi"/>
           <w:color w:val="auto"/>
         </w:rPr>
-        <w:commentReference w:id="199"/>
-      </w:r>
-      <w:commentRangeEnd w:id="200"/>
+        <w:commentReference w:id="228"/>
+      </w:r>
+      <w:commentRangeEnd w:id="229"/>
       <w:r>
         <w:rPr>
           <w:rStyle w:val="Kommentarzeichen"/>
           <w:rFonts w:asciiTheme="minorHAnsi" w:eastAsiaTheme="minorHAnsi" w:hAnsiTheme="minorHAnsi" w:cstheme="minorBidi"/>
           <w:color w:val="auto"/>
         </w:rPr>
-        <w:commentReference w:id="200"/>
-      </w:r>
-      <w:commentRangeEnd w:id="201"/>
+        <w:commentReference w:id="229"/>
+      </w:r>
+      <w:commentRangeEnd w:id="230"/>
       <w:r>
         <w:rPr>
           <w:rStyle w:val="Kommentarzeichen"/>
           <w:rFonts w:asciiTheme="minorHAnsi" w:eastAsiaTheme="minorHAnsi" w:hAnsiTheme="minorHAnsi" w:cstheme="minorBidi"/>
           <w:color w:val="auto"/>
         </w:rPr>
-        <w:commentReference w:id="201"/>
-      </w:r>
-    </w:p>
-    <w:p>
-      <w:pPr>
-        <w:rPr>
-          <w:ins w:id="202" w:author="Nico Remus" w:date="2015-11-28T16:59:00Z"/>
-        </w:rPr>
-      </w:pPr>
-    </w:p>
-    <w:p>
-      <w:pPr>
-        <w:rPr>
-          <w:ins w:id="203" w:author="Nico Remus" w:date="2015-11-28T16:59:00Z"/>
+        <w:commentReference w:id="230"/>
+      </w:r>
+    </w:p>
+    <w:p>
+      <w:pPr>
+        <w:rPr>
+          <w:ins w:id="231" w:author="Nico Remus" w:date="2015-11-28T16:59:00Z"/>
+        </w:rPr>
+      </w:pPr>
+    </w:p>
+    <w:p>
+      <w:pPr>
+        <w:rPr>
+          <w:ins w:id="232" w:author="Nico Remus" w:date="2015-11-28T16:59:00Z"/>
           <w:i/>
         </w:rPr>
       </w:pPr>
-      <w:ins w:id="204" w:author="Nico Remus" w:date="2015-11-28T16:59:00Z">
+      <w:ins w:id="233" w:author="Nico Remus" w:date="2015-11-28T16:59:00Z">
         <w:r>
           <w:rPr>
             <w:i/>
@@ -6662,7 +6829,7 @@
         <w:pStyle w:val="berschrift3"/>
       </w:pPr>
       <w:proofErr w:type="spellStart"/>
-      <w:ins w:id="205" w:author="Nico Remus" w:date="2015-11-28T16:59:00Z">
+      <w:ins w:id="234" w:author="Nico Remus" w:date="2015-11-28T16:59:00Z">
         <w:r>
           <w:t>Scrum</w:t>
         </w:r>
@@ -6717,7 +6884,7 @@
         <w:pStyle w:val="berschrift4"/>
         <w:rPr>
           <w:lang w:val="en-US"/>
-          <w:rPrChange w:id="206" w:author="sheldon edward" w:date="2015-12-02T18:26:00Z">
+          <w:rPrChange w:id="235" w:author="sheldon edward" w:date="2015-12-02T18:26:00Z">
             <w:rPr/>
           </w:rPrChange>
         </w:rPr>
@@ -6726,7 +6893,7 @@
       <w:r>
         <w:rPr>
           <w:lang w:val="en-US"/>
-          <w:rPrChange w:id="207" w:author="sheldon edward" w:date="2015-12-02T18:26:00Z">
+          <w:rPrChange w:id="236" w:author="sheldon edward" w:date="2015-12-02T18:26:00Z">
             <w:rPr/>
           </w:rPrChange>
         </w:rPr>
@@ -6779,7 +6946,7 @@
         <w:rPr>
           <w:rStyle w:val="berschrift4Zchn"/>
           <w:lang w:val="en-US"/>
-          <w:rPrChange w:id="208" w:author="sheldon edward" w:date="2015-12-02T18:26:00Z">
+          <w:rPrChange w:id="237" w:author="sheldon edward" w:date="2015-12-02T18:26:00Z">
             <w:rPr>
               <w:rStyle w:val="berschrift4Zchn"/>
             </w:rPr>
@@ -6807,7 +6974,7 @@
       <w:pPr>
         <w:pStyle w:val="berschrift4"/>
         <w:rPr>
-          <w:rPrChange w:id="209" w:author="sheldon edward" w:date="2015-12-02T18:26:00Z">
+          <w:rPrChange w:id="238" w:author="sheldon edward" w:date="2015-12-02T18:26:00Z">
             <w:rPr>
               <w:lang w:val="en-US"/>
             </w:rPr>
@@ -6816,7 +6983,7 @@
       </w:pPr>
       <w:r>
         <w:rPr>
-          <w:rPrChange w:id="210" w:author="sheldon edward" w:date="2015-12-02T18:26:00Z">
+          <w:rPrChange w:id="239" w:author="sheldon edward" w:date="2015-12-02T18:26:00Z">
             <w:rPr>
               <w:lang w:val="en-US"/>
             </w:rPr>
@@ -6896,7 +7063,7 @@
         <w:spacing w:after="0" w:line="276" w:lineRule="auto"/>
         <w:contextualSpacing/>
         <w:rPr>
-          <w:ins w:id="211" w:author="Nico Remus" w:date="2015-11-28T17:03:00Z"/>
+          <w:ins w:id="240" w:author="Nico Remus" w:date="2015-11-28T17:03:00Z"/>
         </w:rPr>
       </w:pPr>
       <w:proofErr w:type="spellStart"/>
@@ -6931,7 +7098,7 @@
     <w:p>
       <w:pPr>
         <w:rPr>
-          <w:ins w:id="212" w:author="Nico Remus" w:date="2015-11-28T16:59:00Z"/>
+          <w:ins w:id="241" w:author="Nico Remus" w:date="2015-11-28T16:59:00Z"/>
         </w:rPr>
       </w:pPr>
     </w:p>
@@ -6951,7 +7118,7 @@
         <w:rPr>
           <w:rStyle w:val="Kommentarzeichen"/>
         </w:rPr>
-        <w:commentReference w:id="213"/>
+        <w:commentReference w:id="242"/>
       </w:r>
       <w:r>
         <w:rPr>
@@ -6984,7 +7151,7 @@
       <w:pPr>
         <w:pStyle w:val="berschrift2"/>
       </w:pPr>
-      <w:bookmarkStart w:id="215" w:name="_Toc436476076"/>
+      <w:bookmarkStart w:id="244" w:name="_Toc436476076"/>
       <w:r>
         <w:t xml:space="preserve">Extreme </w:t>
       </w:r>
@@ -6992,7 +7159,7 @@
       <w:r>
         <w:t>Programming</w:t>
       </w:r>
-      <w:bookmarkEnd w:id="215"/>
+      <w:bookmarkEnd w:id="244"/>
       <w:proofErr w:type="spellEnd"/>
     </w:p>
     <w:p>
@@ -7001,7 +7168,7 @@
           <w:i/>
         </w:rPr>
       </w:pPr>
-      <w:commentRangeStart w:id="216"/>
+      <w:commentRangeStart w:id="245"/>
       <w:r>
         <w:rPr>
           <w:i/>
@@ -7022,12 +7189,12 @@
         </w:rPr>
         <w:t xml:space="preserve"> Arbeit von 2-3 Entwicklern + Backup</w:t>
       </w:r>
-      <w:commentRangeEnd w:id="216"/>
+      <w:commentRangeEnd w:id="245"/>
       <w:r>
         <w:rPr>
           <w:rStyle w:val="Kommentarzeichen"/>
         </w:rPr>
-        <w:commentReference w:id="216"/>
+        <w:commentReference w:id="245"/>
       </w:r>
     </w:p>
     <w:p>
@@ -7060,10 +7227,10 @@
             <v:path o:extrusionok="f" gradientshapeok="t" o:connecttype="rect"/>
             <o:lock v:ext="edit" aspectratio="t"/>
           </v:shapetype>
-          <v:shape id="_x0000_i1025" type="#_x0000_t75" style="width:75.6pt;height:49.2pt" o:ole="">
+          <v:shape id="_x0000_i1025" type="#_x0000_t75" style="width:75.2pt;height:49.45pt" o:ole="">
             <v:imagedata r:id="rId10" o:title=""/>
           </v:shape>
-          <o:OLEObject Type="Embed" ProgID="PowerPoint.Show.12" ShapeID="_x0000_i1025" DrawAspect="Icon" ObjectID="_1512838554" r:id="rId11"/>
+          <o:OLEObject Type="Embed" ProgID="PowerPoint.Show.12" ShapeID="_x0000_i1025" DrawAspect="Icon" ObjectID="_1513244228" r:id="rId11"/>
         </w:object>
       </w:r>
       <w:r>
@@ -7080,65 +7247,114 @@
     <w:p>
       <w:pPr>
         <w:pStyle w:val="berschrift1"/>
-      </w:pPr>
-      <w:bookmarkStart w:id="217" w:name="_Toc436476077"/>
-      <w:commentRangeStart w:id="218"/>
-      <w:commentRangeStart w:id="219"/>
-      <w:commentRangeStart w:id="220"/>
+        <w:rPr>
+          <w:ins w:id="246" w:author="J.-P. K." w:date="2016-01-02T12:46:00Z"/>
+        </w:rPr>
+      </w:pPr>
+      <w:bookmarkStart w:id="247" w:name="_Toc436476077"/>
+      <w:commentRangeStart w:id="248"/>
+      <w:commentRangeStart w:id="249"/>
+      <w:commentRangeStart w:id="250"/>
       <w:r>
         <w:lastRenderedPageBreak/>
         <w:t>Risikomanagement</w:t>
       </w:r>
-      <w:bookmarkEnd w:id="217"/>
-      <w:commentRangeEnd w:id="218"/>
+      <w:bookmarkEnd w:id="247"/>
+      <w:commentRangeEnd w:id="248"/>
       <w:r>
         <w:rPr>
           <w:rStyle w:val="Kommentarzeichen"/>
           <w:rFonts w:asciiTheme="minorHAnsi" w:eastAsiaTheme="minorHAnsi" w:hAnsiTheme="minorHAnsi" w:cstheme="minorBidi"/>
           <w:color w:val="auto"/>
         </w:rPr>
-        <w:commentReference w:id="218"/>
-      </w:r>
-      <w:commentRangeEnd w:id="219"/>
-      <w:r>
-        <w:rPr>
-          <w:rStyle w:val="Kommentarzeichen"/>
-          <w:rFonts w:asciiTheme="minorHAnsi" w:eastAsiaTheme="minorHAnsi" w:hAnsiTheme="minorHAnsi" w:cstheme="minorBidi"/>
-          <w:color w:val="auto"/>
-        </w:rPr>
-        <w:commentReference w:id="219"/>
-      </w:r>
-      <w:commentRangeEnd w:id="220"/>
-      <w:r>
-        <w:rPr>
-          <w:rStyle w:val="Kommentarzeichen"/>
-          <w:rFonts w:asciiTheme="minorHAnsi" w:eastAsiaTheme="minorHAnsi" w:hAnsiTheme="minorHAnsi" w:cstheme="minorBidi"/>
-          <w:color w:val="auto"/>
-        </w:rPr>
-        <w:commentReference w:id="220"/>
-      </w:r>
+        <w:commentReference w:id="248"/>
+      </w:r>
+      <w:commentRangeEnd w:id="249"/>
+    </w:p>
+    <w:p>
+      <w:pPr>
+        <w:rPr>
+          <w:ins w:id="251" w:author="J.-P. K." w:date="2016-01-02T12:46:00Z"/>
+          <w:rPrChange w:id="252" w:author="J.-P. K." w:date="2016-01-02T12:46:00Z">
+            <w:rPr>
+              <w:ins w:id="253" w:author="J.-P. K." w:date="2016-01-02T12:46:00Z"/>
+            </w:rPr>
+          </w:rPrChange>
+        </w:rPr>
+        <w:pPrChange w:id="254" w:author="J.-P. K." w:date="2016-01-02T12:46:00Z">
+          <w:pPr>
+            <w:pStyle w:val="berschrift1"/>
+          </w:pPr>
+        </w:pPrChange>
+      </w:pPr>
+      <w:ins w:id="255" w:author="J.-P. K." w:date="2016-01-02T12:47:00Z">
+        <w:r>
+          <w:object w:dxaOrig="1531" w:dyaOrig="1002" w14:anchorId="39AC1F8F">
+            <v:shape id="_x0000_i1026" type="#_x0000_t75" style="width:76.3pt;height:50.5pt" o:ole="">
+              <v:imagedata r:id="rId12" o:title=""/>
+            </v:shape>
+            <o:OLEObject Type="Embed" ProgID="Excel.Sheet.12" ShapeID="_x0000_i1026" DrawAspect="Icon" ObjectID="_1513244229" r:id="rId13"/>
+          </w:object>
+        </w:r>
+      </w:ins>
+    </w:p>
+    <w:p>
+      <w:pPr>
+        <w:pStyle w:val="berschrift1"/>
+        <w:numPr>
+          <w:ilvl w:val="0"/>
+          <w:numId w:val="0"/>
+        </w:numPr>
+        <w:rPr>
+          <w:del w:id="256" w:author="J.-P. K." w:date="2016-01-02T12:46:00Z"/>
+        </w:rPr>
+        <w:pPrChange w:id="257" w:author="J.-P. K." w:date="2016-01-02T12:46:00Z">
+          <w:pPr>
+            <w:pStyle w:val="berschrift1"/>
+          </w:pPr>
+        </w:pPrChange>
+      </w:pPr>
+      <w:del w:id="258" w:author="J.-P. K." w:date="2016-01-02T12:46:00Z">
+        <w:r>
+          <w:rPr>
+            <w:rStyle w:val="Kommentarzeichen"/>
+            <w:rFonts w:asciiTheme="minorHAnsi" w:eastAsiaTheme="minorHAnsi" w:hAnsiTheme="minorHAnsi" w:cstheme="minorBidi"/>
+            <w:color w:val="auto"/>
+          </w:rPr>
+          <w:commentReference w:id="249"/>
+        </w:r>
+        <w:commentRangeEnd w:id="250"/>
+        <w:r>
+          <w:rPr>
+            <w:rStyle w:val="Kommentarzeichen"/>
+            <w:rFonts w:asciiTheme="minorHAnsi" w:eastAsiaTheme="minorHAnsi" w:hAnsiTheme="minorHAnsi" w:cstheme="minorBidi"/>
+            <w:color w:val="auto"/>
+          </w:rPr>
+          <w:commentReference w:id="250"/>
+        </w:r>
+      </w:del>
     </w:p>
     <w:p>
       <w:pPr>
         <w:pStyle w:val="berschrift2"/>
       </w:pPr>
-      <w:bookmarkStart w:id="221" w:name="_Toc436476078"/>
+      <w:bookmarkStart w:id="259" w:name="_Toc436476078"/>
       <w:proofErr w:type="spellStart"/>
       <w:r>
         <w:t>Stakeholderanalyse</w:t>
       </w:r>
-      <w:bookmarkEnd w:id="221"/>
+      <w:bookmarkEnd w:id="259"/>
       <w:proofErr w:type="spellEnd"/>
     </w:p>
     <w:p>
       <w:pPr>
         <w:pStyle w:val="berschrift3"/>
       </w:pPr>
-      <w:bookmarkStart w:id="222" w:name="_Toc436476079"/>
+      <w:bookmarkStart w:id="260" w:name="_Toc436476079"/>
       <w:r>
         <w:t>Intern</w:t>
       </w:r>
-      <w:bookmarkEnd w:id="222"/>
+      <w:bookmarkEnd w:id="260"/>
     </w:p>
     <w:p>
       <w:pPr>
@@ -7161,11 +7377,11 @@
       <w:pPr>
         <w:pStyle w:val="berschrift3"/>
       </w:pPr>
-      <w:bookmarkStart w:id="223" w:name="_Toc436476080"/>
+      <w:bookmarkStart w:id="261" w:name="_Toc436476080"/>
       <w:r>
         <w:t>Extern</w:t>
       </w:r>
-      <w:bookmarkEnd w:id="223"/>
+      <w:bookmarkEnd w:id="261"/>
     </w:p>
     <w:p>
       <w:pPr>
@@ -7211,11 +7427,11 @@
       <w:pPr>
         <w:pStyle w:val="berschrift2"/>
       </w:pPr>
-      <w:bookmarkStart w:id="224" w:name="_Toc436476081"/>
+      <w:bookmarkStart w:id="262" w:name="_Toc436476081"/>
       <w:r>
         <w:t>Umweltanalyse</w:t>
       </w:r>
-      <w:bookmarkEnd w:id="224"/>
+      <w:bookmarkEnd w:id="262"/>
     </w:p>
     <w:p>
       <w:pPr>
@@ -7292,17 +7508,245 @@
     <w:p>
       <w:pPr>
         <w:pStyle w:val="berschrift4"/>
+        <w:rPr>
+          <w:ins w:id="263" w:author="J.-P. K." w:date="2016-01-02T12:43:00Z"/>
+        </w:rPr>
       </w:pPr>
       <w:r>
         <w:t>Supporteinstellung von Softwareanbietern</w:t>
       </w:r>
-      <w:ins w:id="225" w:author="Nico Remus" w:date="2015-12-28T19:44:00Z">
+      <w:ins w:id="264" w:author="Nico Remus" w:date="2015-12-28T19:44:00Z">
         <w:r>
           <w:t xml:space="preserve"> </w:t>
         </w:r>
       </w:ins>
     </w:p>
-    <w:p/>
+    <w:p>
+      <w:pPr>
+        <w:rPr>
+          <w:ins w:id="265" w:author="J.-P. K." w:date="2016-01-02T12:43:00Z"/>
+        </w:rPr>
+        <w:pPrChange w:id="266" w:author="J.-P. K." w:date="2016-01-02T12:43:00Z">
+          <w:pPr>
+            <w:pStyle w:val="berschrift4"/>
+          </w:pPr>
+        </w:pPrChange>
+      </w:pPr>
+    </w:p>
+    <w:p>
+      <w:pPr>
+        <w:pStyle w:val="berschrift1"/>
+        <w:rPr>
+          <w:ins w:id="267" w:author="J.-P. K." w:date="2016-01-02T12:43:00Z"/>
+        </w:rPr>
+        <w:pPrChange w:id="268" w:author="J.-P. K." w:date="2016-01-02T12:43:00Z">
+          <w:pPr>
+            <w:pStyle w:val="berschrift4"/>
+          </w:pPr>
+        </w:pPrChange>
+      </w:pPr>
+      <w:ins w:id="269" w:author="J.-P. K." w:date="2016-01-02T12:43:00Z">
+        <w:r>
+          <w:t>Das Softwaresystem</w:t>
+        </w:r>
+      </w:ins>
+    </w:p>
+    <w:p>
+      <w:pPr>
+        <w:rPr>
+          <w:rPrChange w:id="270" w:author="J.-P. K." w:date="2016-01-02T12:43:00Z">
+            <w:rPr/>
+          </w:rPrChange>
+        </w:rPr>
+        <w:pPrChange w:id="271" w:author="J.-P. K." w:date="2016-01-02T12:43:00Z">
+          <w:pPr>
+            <w:pStyle w:val="berschrift4"/>
+          </w:pPr>
+        </w:pPrChange>
+      </w:pPr>
+    </w:p>
+    <w:p>
+      <w:pPr>
+        <w:pStyle w:val="berschrift2"/>
+        <w:rPr>
+          <w:ins w:id="272" w:author="J.-P. K." w:date="2016-01-02T12:48:00Z"/>
+        </w:rPr>
+        <w:pPrChange w:id="273" w:author="J.-P. K." w:date="2016-01-02T12:48:00Z">
+          <w:pPr/>
+        </w:pPrChange>
+      </w:pPr>
+      <w:ins w:id="274" w:author="J.-P. K." w:date="2016-01-02T12:48:00Z">
+        <w:r>
+          <w:t>Anwendungsfall Beschreibung</w:t>
+        </w:r>
+      </w:ins>
+    </w:p>
+    <w:p>
+      <w:pPr>
+        <w:pStyle w:val="berschrift2"/>
+        <w:rPr>
+          <w:ins w:id="275" w:author="J.-P. K." w:date="2016-01-02T12:49:00Z"/>
+        </w:rPr>
+        <w:pPrChange w:id="276" w:author="J.-P. K." w:date="2016-01-02T12:49:00Z">
+          <w:pPr/>
+        </w:pPrChange>
+      </w:pPr>
+      <w:ins w:id="277" w:author="J.-P. K." w:date="2016-01-02T12:49:00Z">
+        <w:r>
+          <w:t>Anwendungsfalldiagramm</w:t>
+        </w:r>
+      </w:ins>
+    </w:p>
+    <w:p>
+      <w:pPr>
+        <w:pStyle w:val="berschrift2"/>
+        <w:rPr>
+          <w:ins w:id="278" w:author="J.-P. K." w:date="2016-01-02T12:49:00Z"/>
+        </w:rPr>
+        <w:pPrChange w:id="279" w:author="J.-P. K." w:date="2016-01-02T12:49:00Z">
+          <w:pPr/>
+        </w:pPrChange>
+      </w:pPr>
+      <w:ins w:id="280" w:author="J.-P. K." w:date="2016-01-02T12:49:00Z">
+        <w:r>
+          <w:t>Aktivitätsdiagramm</w:t>
+        </w:r>
+      </w:ins>
+    </w:p>
+    <w:p>
+      <w:pPr>
+        <w:pStyle w:val="berschrift2"/>
+        <w:rPr>
+          <w:ins w:id="281" w:author="J.-P. K." w:date="2016-01-02T12:49:00Z"/>
+        </w:rPr>
+        <w:pPrChange w:id="282" w:author="J.-P. K." w:date="2016-01-02T12:49:00Z">
+          <w:pPr/>
+        </w:pPrChange>
+      </w:pPr>
+      <w:ins w:id="283" w:author="J.-P. K." w:date="2016-01-02T12:49:00Z">
+        <w:r>
+          <w:t>Klassendiagramm</w:t>
+        </w:r>
+      </w:ins>
+    </w:p>
+    <w:p>
+      <w:pPr>
+        <w:pStyle w:val="berschrift2"/>
+        <w:rPr>
+          <w:ins w:id="284" w:author="J.-P. K." w:date="2016-01-02T12:50:00Z"/>
+        </w:rPr>
+        <w:pPrChange w:id="285" w:author="J.-P. K." w:date="2016-01-02T12:50:00Z">
+          <w:pPr/>
+        </w:pPrChange>
+      </w:pPr>
+      <w:ins w:id="286" w:author="J.-P. K." w:date="2016-01-02T12:49:00Z">
+        <w:r>
+          <w:t>Sequenzdiagramm</w:t>
+        </w:r>
+      </w:ins>
+    </w:p>
+    <w:p>
+      <w:pPr>
+        <w:pStyle w:val="berschrift2"/>
+        <w:rPr>
+          <w:ins w:id="287" w:author="J.-P. K." w:date="2016-01-02T12:50:00Z"/>
+        </w:rPr>
+        <w:pPrChange w:id="288" w:author="J.-P. K." w:date="2016-01-02T12:50:00Z">
+          <w:pPr/>
+        </w:pPrChange>
+      </w:pPr>
+      <w:ins w:id="289" w:author="J.-P. K." w:date="2016-01-02T12:50:00Z">
+        <w:r>
+          <w:t>Zustandsdiagramm</w:t>
+        </w:r>
+      </w:ins>
+    </w:p>
+    <w:p>
+      <w:pPr>
+        <w:pStyle w:val="berschrift2"/>
+        <w:rPr>
+          <w:ins w:id="290" w:author="J.-P. K." w:date="2016-01-02T12:50:00Z"/>
+        </w:rPr>
+        <w:pPrChange w:id="291" w:author="J.-P. K." w:date="2016-01-02T12:50:00Z">
+          <w:pPr/>
+        </w:pPrChange>
+      </w:pPr>
+      <w:ins w:id="292" w:author="J.-P. K." w:date="2016-01-02T12:50:00Z">
+        <w:r>
+          <w:t>Auswertung der Diagramme</w:t>
+        </w:r>
+      </w:ins>
+    </w:p>
+    <w:p>
+      <w:pPr>
+        <w:pStyle w:val="berschrift1"/>
+        <w:rPr>
+          <w:ins w:id="293" w:author="J.-P. K." w:date="2016-01-02T12:50:00Z"/>
+        </w:rPr>
+        <w:pPrChange w:id="294" w:author="J.-P. K." w:date="2016-01-02T12:50:00Z">
+          <w:pPr/>
+        </w:pPrChange>
+      </w:pPr>
+      <w:ins w:id="295" w:author="J.-P. K." w:date="2016-01-02T12:50:00Z">
+        <w:r>
+          <w:t>Anhang</w:t>
+        </w:r>
+      </w:ins>
+    </w:p>
+    <w:p>
+      <w:pPr>
+        <w:rPr>
+          <w:ins w:id="296" w:author="J.-P. K." w:date="2016-01-02T12:49:00Z"/>
+          <w:rPrChange w:id="297" w:author="J.-P. K." w:date="2016-01-02T12:50:00Z">
+            <w:rPr>
+              <w:ins w:id="298" w:author="J.-P. K." w:date="2016-01-02T12:49:00Z"/>
+            </w:rPr>
+          </w:rPrChange>
+        </w:rPr>
+        <w:pPrChange w:id="299" w:author="J.-P. K." w:date="2016-01-02T12:50:00Z">
+          <w:pPr/>
+        </w:pPrChange>
+      </w:pPr>
+      <w:ins w:id="300" w:author="J.-P. K." w:date="2016-01-02T12:50:00Z">
+        <w:r>
+          <w:t>&lt;Hier einfügen: Benutzerhandbuch, Installationsanleitung, Security dings,</w:t>
+        </w:r>
+      </w:ins>
+      <w:ins w:id="301" w:author="J.-P. K." w:date="2016-01-02T12:51:00Z">
+        <w:r>
+          <w:t>…&gt;</w:t>
+        </w:r>
+      </w:ins>
+      <w:bookmarkStart w:id="302" w:name="_GoBack"/>
+      <w:bookmarkEnd w:id="302"/>
+    </w:p>
+    <w:p>
+      <w:pPr>
+        <w:rPr>
+          <w:ins w:id="303" w:author="J.-P. K." w:date="2016-01-02T12:49:00Z"/>
+          <w:rPrChange w:id="304" w:author="J.-P. K." w:date="2016-01-02T12:50:00Z">
+            <w:rPr>
+              <w:ins w:id="305" w:author="J.-P. K." w:date="2016-01-02T12:49:00Z"/>
+            </w:rPr>
+          </w:rPrChange>
+        </w:rPr>
+        <w:pPrChange w:id="306" w:author="J.-P. K." w:date="2016-01-02T12:50:00Z">
+          <w:pPr/>
+        </w:pPrChange>
+      </w:pPr>
+    </w:p>
+    <w:p>
+      <w:pPr>
+        <w:rPr>
+          <w:rPrChange w:id="307" w:author="J.-P. K." w:date="2016-01-02T12:49:00Z">
+            <w:rPr/>
+          </w:rPrChange>
+        </w:rPr>
+        <w:pPrChange w:id="308" w:author="J.-P. K." w:date="2016-01-02T12:49:00Z">
+          <w:pPr/>
+        </w:pPrChange>
+      </w:pPr>
+    </w:p>
     <w:p>
       <w:pPr>
         <w:pStyle w:val="berschrift2"/>
@@ -7395,7 +7839,7 @@
 </file>
 
 <file path=word/comments.xml><?xml version="1.0" encoding="utf-8"?>
-<w:comments xmlns:wpc="http://schemas.microsoft.com/office/word/2010/wordprocessingCanvas" xmlns:cx="http://schemas.microsoft.com/office/drawing/2014/chartex" xmlns:cx1="http://schemas.microsoft.com/office/drawing/2015/9/8/chartex" xmlns:mc="http://schemas.openxmlformats.org/markup-compatibility/2006" xmlns:o="urn:schemas-microsoft-com:office:office" xmlns:r="http://schemas.openxmlformats.org/officeDocument/2006/relationships" xmlns:m="http://schemas.openxmlformats.org/officeDocument/2006/math" xmlns:v="urn:schemas-microsoft-com:vml" xmlns:wp14="http://schemas.microsoft.com/office/word/2010/wordprocessingDrawing" xmlns:wp="http://schemas.openxmlformats.org/drawingml/2006/wordprocessingDrawing" xmlns:w10="urn:schemas-microsoft-com:office:word" xmlns:w="http://schemas.openxmlformats.org/wordprocessingml/2006/main" xmlns:w14="http://schemas.microsoft.com/office/word/2010/wordml" xmlns:w15="http://schemas.microsoft.com/office/word/2012/wordml" xmlns:w16se="http://schemas.microsoft.com/office/word/2015/wordml/symex" xmlns:wpg="http://schemas.microsoft.com/office/word/2010/wordprocessingGroup" xmlns:wpi="http://schemas.microsoft.com/office/word/2010/wordprocessingInk" xmlns:wne="http://schemas.microsoft.com/office/word/2006/wordml" xmlns:wps="http://schemas.microsoft.com/office/word/2010/wordprocessingShape" mc:Ignorable="w14 w15 w16se wp14">
+<w:comments xmlns:wpc="http://schemas.microsoft.com/office/word/2010/wordprocessingCanvas" xmlns:mc="http://schemas.openxmlformats.org/markup-compatibility/2006" xmlns:o="urn:schemas-microsoft-com:office:office" xmlns:r="http://schemas.openxmlformats.org/officeDocument/2006/relationships" xmlns:m="http://schemas.openxmlformats.org/officeDocument/2006/math" xmlns:v="urn:schemas-microsoft-com:vml" xmlns:wp14="http://schemas.microsoft.com/office/word/2010/wordprocessingDrawing" xmlns:wp="http://schemas.openxmlformats.org/drawingml/2006/wordprocessingDrawing" xmlns:w10="urn:schemas-microsoft-com:office:word" xmlns:w="http://schemas.openxmlformats.org/wordprocessingml/2006/main" xmlns:w14="http://schemas.microsoft.com/office/word/2010/wordml" xmlns:w15="http://schemas.microsoft.com/office/word/2012/wordml" xmlns:wpg="http://schemas.microsoft.com/office/word/2010/wordprocessingGroup" xmlns:wpi="http://schemas.microsoft.com/office/word/2010/wordprocessingInk" xmlns:wne="http://schemas.microsoft.com/office/word/2006/wordml" xmlns:wps="http://schemas.microsoft.com/office/word/2010/wordprocessingShape" mc:Ignorable="w14 w15 wp14">
   <w:comment w:id="4" w:author="Nico Remus" w:date="2015-11-28T13:00:00Z" w:initials="NR">
     <w:p>
       <w:pPr>
@@ -7420,7 +7864,7 @@
       </w:r>
     </w:p>
   </w:comment>
-  <w:comment w:id="115" w:author="Nico Remus" w:date="2015-11-28T12:57:00Z" w:initials="NR">
+  <w:comment w:id="144" w:author="Nico Remus" w:date="2015-11-28T12:57:00Z" w:initials="NR">
     <w:p>
       <w:pPr>
         <w:pStyle w:val="Kommentartext"/>
@@ -7453,7 +7897,7 @@
       </w:r>
     </w:p>
   </w:comment>
-  <w:comment w:id="153" w:author="Nico Remus" w:date="2015-11-28T13:17:00Z" w:initials="NR">
+  <w:comment w:id="182" w:author="Nico Remus" w:date="2015-11-28T13:17:00Z" w:initials="NR">
     <w:p>
       <w:pPr>
         <w:pStyle w:val="Kommentartext"/>
@@ -7469,7 +7913,7 @@
       </w:r>
     </w:p>
   </w:comment>
-  <w:comment w:id="154" w:author="Philipp Staats" w:date="2015-11-28T16:12:00Z" w:initials="PS">
+  <w:comment w:id="183" w:author="Philipp Staats" w:date="2015-11-28T16:12:00Z" w:initials="PS">
     <w:p>
       <w:pPr>
         <w:pStyle w:val="Kommentartext"/>
@@ -7489,7 +7933,7 @@
       </w:r>
     </w:p>
   </w:comment>
-  <w:comment w:id="155" w:author="Nico Remus" w:date="2015-11-28T16:54:00Z" w:initials="NR">
+  <w:comment w:id="184" w:author="Nico Remus" w:date="2015-11-28T16:54:00Z" w:initials="NR">
     <w:p>
       <w:pPr>
         <w:pStyle w:val="Kommentartext"/>
@@ -7502,7 +7946,7 @@
       </w:r>
     </w:p>
   </w:comment>
-  <w:comment w:id="158" w:author="sheldon edward" w:date="2015-12-02T19:14:00Z" w:initials="se">
+  <w:comment w:id="187" w:author="sheldon edward" w:date="2015-12-02T19:14:00Z" w:initials="se">
     <w:p>
       <w:pPr>
         <w:pStyle w:val="Kommentartext"/>
@@ -7519,7 +7963,7 @@
       </w:r>
     </w:p>
   </w:comment>
-  <w:comment w:id="164" w:author="Nico Remus" w:date="2015-11-28T13:33:00Z" w:initials="NR">
+  <w:comment w:id="193" w:author="Nico Remus" w:date="2015-11-28T13:33:00Z" w:initials="NR">
     <w:p>
       <w:pPr>
         <w:pStyle w:val="Kommentartext"/>
@@ -7535,7 +7979,7 @@
       </w:r>
     </w:p>
   </w:comment>
-  <w:comment w:id="171" w:author="Nico Remus" w:date="2015-11-28T13:35:00Z" w:initials="NR">
+  <w:comment w:id="200" w:author="Nico Remus" w:date="2015-11-28T13:35:00Z" w:initials="NR">
     <w:p>
       <w:pPr>
         <w:pStyle w:val="Kommentartext"/>
@@ -7551,7 +7995,7 @@
       </w:r>
     </w:p>
   </w:comment>
-  <w:comment w:id="172" w:author="Philipp Staats" w:date="2015-11-28T16:31:00Z" w:initials="PS">
+  <w:comment w:id="201" w:author="Philipp Staats" w:date="2015-11-28T16:31:00Z" w:initials="PS">
     <w:p>
       <w:pPr>
         <w:pStyle w:val="Kommentartext"/>
@@ -7629,7 +8073,7 @@
       </w:r>
     </w:p>
   </w:comment>
-  <w:comment w:id="173" w:author="Philipp Staats" w:date="2015-11-28T16:39:00Z" w:initials="PS">
+  <w:comment w:id="202" w:author="Philipp Staats" w:date="2015-11-28T16:39:00Z" w:initials="PS">
     <w:p>
       <w:pPr>
         <w:pStyle w:val="Kommentartext"/>
@@ -7661,7 +8105,7 @@
       </w:r>
     </w:p>
   </w:comment>
-  <w:comment w:id="174" w:author="Nico Remus" w:date="2015-11-28T16:57:00Z" w:initials="NR">
+  <w:comment w:id="203" w:author="Nico Remus" w:date="2015-11-28T16:57:00Z" w:initials="NR">
     <w:p>
       <w:pPr>
         <w:pStyle w:val="Kommentartext"/>
@@ -7690,7 +8134,7 @@
       </w:pPr>
     </w:p>
   </w:comment>
-  <w:comment w:id="175" w:author="Philipp Staats" w:date="2015-11-28T16:35:00Z" w:initials="PS">
+  <w:comment w:id="204" w:author="Philipp Staats" w:date="2015-11-28T16:35:00Z" w:initials="PS">
     <w:p>
       <w:pPr>
         <w:pStyle w:val="Kommentartext"/>
@@ -7718,7 +8162,7 @@
       </w:r>
     </w:p>
   </w:comment>
-  <w:comment w:id="178" w:author="Philipp Staats" w:date="2015-11-28T16:40:00Z" w:initials="PS">
+  <w:comment w:id="207" w:author="Philipp Staats" w:date="2015-11-28T16:40:00Z" w:initials="PS">
     <w:p>
       <w:pPr>
         <w:pStyle w:val="Kommentartext"/>
@@ -7742,7 +8186,7 @@
       </w:r>
     </w:p>
   </w:comment>
-  <w:comment w:id="187" w:author="Philipp Staats" w:date="2015-11-28T17:07:00Z" w:initials="PS">
+  <w:comment w:id="216" w:author="Philipp Staats" w:date="2015-11-28T17:07:00Z" w:initials="PS">
     <w:p>
       <w:pPr>
         <w:pStyle w:val="Kommentartext"/>
@@ -7766,7 +8210,7 @@
       </w:r>
     </w:p>
   </w:comment>
-  <w:comment w:id="197" w:author="Nico Remus" w:date="2015-11-28T17:15:00Z" w:initials="NR">
+  <w:comment w:id="226" w:author="Nico Remus" w:date="2015-11-28T17:15:00Z" w:initials="NR">
     <w:p>
       <w:pPr>
         <w:pStyle w:val="Kommentartext"/>
@@ -7782,7 +8226,7 @@
       </w:r>
     </w:p>
   </w:comment>
-  <w:comment w:id="199" w:author="Nico Remus" w:date="2015-11-28T13:52:00Z" w:initials="NR">
+  <w:comment w:id="228" w:author="Nico Remus" w:date="2015-11-28T13:52:00Z" w:initials="NR">
     <w:p>
       <w:pPr>
         <w:pStyle w:val="Kommentartext"/>
@@ -7819,7 +8263,7 @@
       </w:pPr>
     </w:p>
   </w:comment>
-  <w:comment w:id="200" w:author="Nico Remus" w:date="2015-11-28T14:03:00Z" w:initials="NR">
+  <w:comment w:id="229" w:author="Nico Remus" w:date="2015-11-28T14:03:00Z" w:initials="NR">
     <w:p>
       <w:pPr>
         <w:pStyle w:val="Kommentartext"/>
@@ -7839,10 +8283,18 @@
       </w:r>
       <w:proofErr w:type="spellEnd"/>
       <w:r>
-        <w:t xml:space="preserve"> Kneist zur </w:t>
+        <w:t xml:space="preserve"> </w:t>
       </w:r>
       <w:proofErr w:type="spellStart"/>
       <w:r>
+        <w:t>Kneist</w:t>
+      </w:r>
+      <w:proofErr w:type="spellEnd"/>
+      <w:r>
+        <w:t xml:space="preserve"> zur </w:t>
+      </w:r>
+      <w:proofErr w:type="spellStart"/>
+      <w:r>
         <w:t>beschaffung</w:t>
       </w:r>
       <w:proofErr w:type="spellEnd"/>
@@ -7851,7 +8303,7 @@
       </w:r>
     </w:p>
   </w:comment>
-  <w:comment w:id="201" w:author="Philipp Staats" w:date="2015-11-28T16:38:00Z" w:initials="PS">
+  <w:comment w:id="230" w:author="Philipp Staats" w:date="2015-11-28T16:38:00Z" w:initials="PS">
     <w:p>
       <w:pPr>
         <w:pStyle w:val="Kommentartext"/>
@@ -7875,7 +8327,7 @@
       </w:r>
     </w:p>
   </w:comment>
-  <w:comment w:id="213" w:author="Philipp Staats" w:date="2015-11-28T16:49:00Z" w:initials="PS">
+  <w:comment w:id="242" w:author="Philipp Staats" w:date="2015-11-28T16:49:00Z" w:initials="PS">
     <w:p>
       <w:pPr>
         <w:pStyle w:val="Kommentartext"/>
@@ -7907,7 +8359,7 @@
       </w:r>
     </w:p>
   </w:comment>
-  <w:comment w:id="216" w:author="Nico Remus" w:date="2015-11-28T13:37:00Z" w:initials="NR">
+  <w:comment w:id="245" w:author="Nico Remus" w:date="2015-11-28T13:37:00Z" w:initials="NR">
     <w:p>
       <w:pPr>
         <w:pStyle w:val="Kommentartext"/>
@@ -7923,7 +8375,7 @@
       </w:r>
     </w:p>
   </w:comment>
-  <w:comment w:id="218" w:author="Philipp Staats" w:date="2015-11-28T16:43:00Z" w:initials="PS">
+  <w:comment w:id="248" w:author="Philipp Staats" w:date="2015-11-28T16:43:00Z" w:initials="PS">
     <w:p>
       <w:pPr>
         <w:pStyle w:val="Kommentartext"/>
@@ -7955,7 +8407,7 @@
       </w:r>
     </w:p>
   </w:comment>
-  <w:comment w:id="219" w:author="Philipp Staats" w:date="2015-11-28T16:45:00Z" w:initials="PS">
+  <w:comment w:id="249" w:author="Philipp Staats" w:date="2015-11-28T16:45:00Z" w:initials="PS">
     <w:p>
       <w:pPr>
         <w:pStyle w:val="Kommentartext"/>
@@ -7987,7 +8439,7 @@
       </w:r>
     </w:p>
   </w:comment>
-  <w:comment w:id="220" w:author="Nico Remus" w:date="2015-11-28T17:22:00Z" w:initials="NR">
+  <w:comment w:id="250" w:author="Nico Remus" w:date="2015-11-28T17:22:00Z" w:initials="NR">
     <w:p>
       <w:pPr>
         <w:pStyle w:val="Kommentartext"/>
@@ -8044,7 +8496,7 @@
 </file>
 
 <file path=word/commentsExtended.xml><?xml version="1.0" encoding="utf-8"?>
-<w15:commentsEx xmlns:wpc="http://schemas.microsoft.com/office/word/2010/wordprocessingCanvas" xmlns:cx="http://schemas.microsoft.com/office/drawing/2014/chartex" xmlns:cx1="http://schemas.microsoft.com/office/drawing/2015/9/8/chartex" xmlns:mc="http://schemas.openxmlformats.org/markup-compatibility/2006" xmlns:o="urn:schemas-microsoft-com:office:office" xmlns:r="http://schemas.openxmlformats.org/officeDocument/2006/relationships" xmlns:m="http://schemas.openxmlformats.org/officeDocument/2006/math" xmlns:v="urn:schemas-microsoft-com:vml" xmlns:wp14="http://schemas.microsoft.com/office/word/2010/wordprocessingDrawing" xmlns:wp="http://schemas.openxmlformats.org/drawingml/2006/wordprocessingDrawing" xmlns:w10="urn:schemas-microsoft-com:office:word" xmlns:w="http://schemas.openxmlformats.org/wordprocessingml/2006/main" xmlns:w14="http://schemas.microsoft.com/office/word/2010/wordml" xmlns:w15="http://schemas.microsoft.com/office/word/2012/wordml" xmlns:w16se="http://schemas.microsoft.com/office/word/2015/wordml/symex" xmlns:wpg="http://schemas.microsoft.com/office/word/2010/wordprocessingGroup" xmlns:wpi="http://schemas.microsoft.com/office/word/2010/wordprocessingInk" xmlns:wne="http://schemas.microsoft.com/office/word/2006/wordml" xmlns:wps="http://schemas.microsoft.com/office/word/2010/wordprocessingShape" mc:Ignorable="w14 w15 w16se wp14">
+<w15:commentsEx xmlns:wpc="http://schemas.microsoft.com/office/word/2010/wordprocessingCanvas" xmlns:mc="http://schemas.openxmlformats.org/markup-compatibility/2006" xmlns:o="urn:schemas-microsoft-com:office:office" xmlns:r="http://schemas.openxmlformats.org/officeDocument/2006/relationships" xmlns:m="http://schemas.openxmlformats.org/officeDocument/2006/math" xmlns:v="urn:schemas-microsoft-com:vml" xmlns:wp14="http://schemas.microsoft.com/office/word/2010/wordprocessingDrawing" xmlns:wp="http://schemas.openxmlformats.org/drawingml/2006/wordprocessingDrawing" xmlns:w10="urn:schemas-microsoft-com:office:word" xmlns:w="http://schemas.openxmlformats.org/wordprocessingml/2006/main" xmlns:w14="http://schemas.microsoft.com/office/word/2010/wordml" xmlns:w15="http://schemas.microsoft.com/office/word/2012/wordml" xmlns:wpg="http://schemas.microsoft.com/office/word/2010/wordprocessingGroup" xmlns:wpi="http://schemas.microsoft.com/office/word/2010/wordprocessingInk" xmlns:wne="http://schemas.microsoft.com/office/word/2006/wordml" xmlns:wps="http://schemas.microsoft.com/office/word/2010/wordprocessingShape" mc:Ignorable="w14 w15 wp14">
   <w15:commentEx w15:paraId="170DE098" w15:done="0"/>
   <w15:commentEx w15:paraId="0A6DF3F3" w15:done="0"/>
   <w15:commentEx w15:paraId="345E7F0E" w15:done="1"/>
@@ -8072,7 +8524,7 @@
 </file>
 
 <file path=word/endnotes.xml><?xml version="1.0" encoding="utf-8"?>
-<w:endnotes xmlns:wpc="http://schemas.microsoft.com/office/word/2010/wordprocessingCanvas" xmlns:cx="http://schemas.microsoft.com/office/drawing/2014/chartex" xmlns:cx1="http://schemas.microsoft.com/office/drawing/2015/9/8/chartex" xmlns:mc="http://schemas.openxmlformats.org/markup-compatibility/2006" xmlns:o="urn:schemas-microsoft-com:office:office" xmlns:r="http://schemas.openxmlformats.org/officeDocument/2006/relationships" xmlns:m="http://schemas.openxmlformats.org/officeDocument/2006/math" xmlns:v="urn:schemas-microsoft-com:vml" xmlns:wp14="http://schemas.microsoft.com/office/word/2010/wordprocessingDrawing" xmlns:wp="http://schemas.openxmlformats.org/drawingml/2006/wordprocessingDrawing" xmlns:w10="urn:schemas-microsoft-com:office:word" xmlns:w="http://schemas.openxmlformats.org/wordprocessingml/2006/main" xmlns:w14="http://schemas.microsoft.com/office/word/2010/wordml" xmlns:w15="http://schemas.microsoft.com/office/word/2012/wordml" xmlns:w16se="http://schemas.microsoft.com/office/word/2015/wordml/symex" xmlns:wpg="http://schemas.microsoft.com/office/word/2010/wordprocessingGroup" xmlns:wpi="http://schemas.microsoft.com/office/word/2010/wordprocessingInk" xmlns:wne="http://schemas.microsoft.com/office/word/2006/wordml" xmlns:wps="http://schemas.microsoft.com/office/word/2010/wordprocessingShape" mc:Ignorable="w14 w15 w16se wp14">
+<w:endnotes xmlns:wpc="http://schemas.microsoft.com/office/word/2010/wordprocessingCanvas" xmlns:mc="http://schemas.openxmlformats.org/markup-compatibility/2006" xmlns:o="urn:schemas-microsoft-com:office:office" xmlns:r="http://schemas.openxmlformats.org/officeDocument/2006/relationships" xmlns:m="http://schemas.openxmlformats.org/officeDocument/2006/math" xmlns:v="urn:schemas-microsoft-com:vml" xmlns:wp14="http://schemas.microsoft.com/office/word/2010/wordprocessingDrawing" xmlns:wp="http://schemas.openxmlformats.org/drawingml/2006/wordprocessingDrawing" xmlns:w10="urn:schemas-microsoft-com:office:word" xmlns:w="http://schemas.openxmlformats.org/wordprocessingml/2006/main" xmlns:w14="http://schemas.microsoft.com/office/word/2010/wordml" xmlns:w15="http://schemas.microsoft.com/office/word/2012/wordml" xmlns:wpg="http://schemas.microsoft.com/office/word/2010/wordprocessingGroup" xmlns:wpi="http://schemas.microsoft.com/office/word/2010/wordprocessingInk" xmlns:wne="http://schemas.microsoft.com/office/word/2006/wordml" xmlns:wps="http://schemas.microsoft.com/office/word/2010/wordprocessingShape" mc:Ignorable="w14 w15 wp14">
   <w:endnote w:type="separator" w:id="-1">
     <w:p>
       <w:pPr>
@@ -8097,7 +8549,7 @@
 </file>
 
 <file path=word/footnotes.xml><?xml version="1.0" encoding="utf-8"?>
-<w:footnotes xmlns:wpc="http://schemas.microsoft.com/office/word/2010/wordprocessingCanvas" xmlns:cx="http://schemas.microsoft.com/office/drawing/2014/chartex" xmlns:cx1="http://schemas.microsoft.com/office/drawing/2015/9/8/chartex" xmlns:mc="http://schemas.openxmlformats.org/markup-compatibility/2006" xmlns:o="urn:schemas-microsoft-com:office:office" xmlns:r="http://schemas.openxmlformats.org/officeDocument/2006/relationships" xmlns:m="http://schemas.openxmlformats.org/officeDocument/2006/math" xmlns:v="urn:schemas-microsoft-com:vml" xmlns:wp14="http://schemas.microsoft.com/office/word/2010/wordprocessingDrawing" xmlns:wp="http://schemas.openxmlformats.org/drawingml/2006/wordprocessingDrawing" xmlns:w10="urn:schemas-microsoft-com:office:word" xmlns:w="http://schemas.openxmlformats.org/wordprocessingml/2006/main" xmlns:w14="http://schemas.microsoft.com/office/word/2010/wordml" xmlns:w15="http://schemas.microsoft.com/office/word/2012/wordml" xmlns:w16se="http://schemas.microsoft.com/office/word/2015/wordml/symex" xmlns:wpg="http://schemas.microsoft.com/office/word/2010/wordprocessingGroup" xmlns:wpi="http://schemas.microsoft.com/office/word/2010/wordprocessingInk" xmlns:wne="http://schemas.microsoft.com/office/word/2006/wordml" xmlns:wps="http://schemas.microsoft.com/office/word/2010/wordprocessingShape" mc:Ignorable="w14 w15 w16se wp14">
+<w:footnotes xmlns:wpc="http://schemas.microsoft.com/office/word/2010/wordprocessingCanvas" xmlns:mc="http://schemas.openxmlformats.org/markup-compatibility/2006" xmlns:o="urn:schemas-microsoft-com:office:office" xmlns:r="http://schemas.openxmlformats.org/officeDocument/2006/relationships" xmlns:m="http://schemas.openxmlformats.org/officeDocument/2006/math" xmlns:v="urn:schemas-microsoft-com:vml" xmlns:wp14="http://schemas.microsoft.com/office/word/2010/wordprocessingDrawing" xmlns:wp="http://schemas.openxmlformats.org/drawingml/2006/wordprocessingDrawing" xmlns:w10="urn:schemas-microsoft-com:office:word" xmlns:w="http://schemas.openxmlformats.org/wordprocessingml/2006/main" xmlns:w14="http://schemas.microsoft.com/office/word/2010/wordml" xmlns:w15="http://schemas.microsoft.com/office/word/2012/wordml" xmlns:wpg="http://schemas.microsoft.com/office/word/2010/wordprocessingGroup" xmlns:wpi="http://schemas.microsoft.com/office/word/2010/wordprocessingInk" xmlns:wne="http://schemas.microsoft.com/office/word/2006/wordml" xmlns:wps="http://schemas.microsoft.com/office/word/2010/wordprocessingShape" mc:Ignorable="w14 w15 wp14">
   <w:footnote w:type="separator" w:id="-1">
     <w:p>
       <w:pPr>
@@ -8145,11 +8597,11 @@
       <w:pPr>
         <w:pStyle w:val="Funotentext"/>
         <w:rPr>
-          <w:del w:id="120" w:author="Nico Remus" w:date="2015-12-01T13:48:00Z"/>
+          <w:del w:id="149" w:author="Nico Remus" w:date="2015-12-01T13:48:00Z"/>
           <w:lang w:val="en-US"/>
         </w:rPr>
       </w:pPr>
-      <w:del w:id="121" w:author="Nico Remus" w:date="2015-12-01T13:48:00Z">
+      <w:del w:id="150" w:author="Nico Remus" w:date="2015-12-01T13:48:00Z">
         <w:r>
           <w:rPr>
             <w:rStyle w:val="Funotenzeichen"/>
@@ -8170,11 +8622,11 @@
       <w:pPr>
         <w:pStyle w:val="Funotentext"/>
         <w:rPr>
-          <w:del w:id="142" w:author="Nico Remus" w:date="2015-12-01T13:48:00Z"/>
+          <w:del w:id="171" w:author="Nico Remus" w:date="2015-12-01T13:48:00Z"/>
           <w:lang w:val="en-US"/>
         </w:rPr>
       </w:pPr>
-      <w:del w:id="143" w:author="Nico Remus" w:date="2015-12-01T13:48:00Z">
+      <w:del w:id="172" w:author="Nico Remus" w:date="2015-12-01T13:48:00Z">
         <w:r>
           <w:rPr>
             <w:rStyle w:val="Funotenzeichen"/>
@@ -8195,7 +8647,7 @@
       <w:pPr>
         <w:pStyle w:val="Funotentext"/>
       </w:pPr>
-      <w:ins w:id="160" w:author="sheldon edward" w:date="2015-12-02T19:10:00Z">
+      <w:ins w:id="189" w:author="sheldon edward" w:date="2015-12-02T19:10:00Z">
         <w:r>
           <w:rPr>
             <w:rStyle w:val="Funotenzeichen"/>
@@ -8206,12 +8658,12 @@
           <w:t xml:space="preserve"> </w:t>
         </w:r>
       </w:ins>
-      <w:ins w:id="161" w:author="sheldon edward" w:date="2015-12-02T19:11:00Z">
+      <w:ins w:id="190" w:author="sheldon edward" w:date="2015-12-02T19:11:00Z">
         <w:r>
           <w:t>Herr Karhof war bis zum Sprint</w:t>
         </w:r>
       </w:ins>
-      <w:ins w:id="162" w:author="sheldon edward" w:date="2015-12-02T19:12:00Z">
+      <w:ins w:id="191" w:author="sheldon edward" w:date="2015-12-02T19:12:00Z">
         <w:r>
           <w:t xml:space="preserve"> 4 </w:t>
         </w:r>
@@ -8219,7 +8671,7 @@
           <w:t>Teil des Teams. Jedoch stieg er aus dem Projekt aus, da er das Unternehmen verließ</w:t>
         </w:r>
       </w:ins>
-      <w:ins w:id="163" w:author="sheldon edward" w:date="2015-12-02T19:13:00Z">
+      <w:ins w:id="192" w:author="sheldon edward" w:date="2015-12-02T19:13:00Z">
         <w:r>
           <w:t>.</w:t>
         </w:r>
@@ -8260,7 +8712,7 @@
       <w:pPr>
         <w:pStyle w:val="Funotentext"/>
       </w:pPr>
-      <w:ins w:id="169" w:author="Nico Remus" w:date="2015-11-28T16:56:00Z">
+      <w:ins w:id="198" w:author="Nico Remus" w:date="2015-11-28T16:56:00Z">
         <w:r>
           <w:rPr>
             <w:rStyle w:val="Funotenzeichen"/>
@@ -8326,7 +8778,7 @@
       <w:pPr>
         <w:pStyle w:val="Funotentext"/>
       </w:pPr>
-      <w:ins w:id="214" w:author="Nico Remus" w:date="2015-11-28T17:01:00Z">
+      <w:ins w:id="243" w:author="Nico Remus" w:date="2015-11-28T17:01:00Z">
         <w:r>
           <w:rPr>
             <w:rStyle w:val="Funotenzeichen"/>
@@ -8387,7 +8839,7 @@
 </file>
 
 <file path=word/numbering.xml><?xml version="1.0" encoding="utf-8"?>
-<w:numbering xmlns:wpc="http://schemas.microsoft.com/office/word/2010/wordprocessingCanvas" xmlns:cx="http://schemas.microsoft.com/office/drawing/2014/chartex" xmlns:cx1="http://schemas.microsoft.com/office/drawing/2015/9/8/chartex" xmlns:mc="http://schemas.openxmlformats.org/markup-compatibility/2006" xmlns:o="urn:schemas-microsoft-com:office:office" xmlns:r="http://schemas.openxmlformats.org/officeDocument/2006/relationships" xmlns:m="http://schemas.openxmlformats.org/officeDocument/2006/math" xmlns:v="urn:schemas-microsoft-com:vml" xmlns:wp14="http://schemas.microsoft.com/office/word/2010/wordprocessingDrawing" xmlns:wp="http://schemas.openxmlformats.org/drawingml/2006/wordprocessingDrawing" xmlns:w10="urn:schemas-microsoft-com:office:word" xmlns:w="http://schemas.openxmlformats.org/wordprocessingml/2006/main" xmlns:w14="http://schemas.microsoft.com/office/word/2010/wordml" xmlns:w15="http://schemas.microsoft.com/office/word/2012/wordml" xmlns:w16se="http://schemas.microsoft.com/office/word/2015/wordml/symex" xmlns:wpg="http://schemas.microsoft.com/office/word/2010/wordprocessingGroup" xmlns:wpi="http://schemas.microsoft.com/office/word/2010/wordprocessingInk" xmlns:wne="http://schemas.microsoft.com/office/word/2006/wordml" xmlns:wps="http://schemas.microsoft.com/office/word/2010/wordprocessingShape" mc:Ignorable="w14 w15 w16se wp14">
+<w:numbering xmlns:wpc="http://schemas.microsoft.com/office/word/2010/wordprocessingCanvas" xmlns:mc="http://schemas.openxmlformats.org/markup-compatibility/2006" xmlns:o="urn:schemas-microsoft-com:office:office" xmlns:r="http://schemas.openxmlformats.org/officeDocument/2006/relationships" xmlns:m="http://schemas.openxmlformats.org/officeDocument/2006/math" xmlns:v="urn:schemas-microsoft-com:vml" xmlns:wp14="http://schemas.microsoft.com/office/word/2010/wordprocessingDrawing" xmlns:wp="http://schemas.openxmlformats.org/drawingml/2006/wordprocessingDrawing" xmlns:w10="urn:schemas-microsoft-com:office:word" xmlns:w="http://schemas.openxmlformats.org/wordprocessingml/2006/main" xmlns:w14="http://schemas.microsoft.com/office/word/2010/wordml" xmlns:w15="http://schemas.microsoft.com/office/word/2012/wordml" xmlns:wpg="http://schemas.microsoft.com/office/word/2010/wordprocessingGroup" xmlns:wpi="http://schemas.microsoft.com/office/word/2010/wordprocessingInk" xmlns:wne="http://schemas.microsoft.com/office/word/2006/wordml" xmlns:wps="http://schemas.microsoft.com/office/word/2010/wordprocessingShape" mc:Ignorable="w14 w15 wp14">
   <w:abstractNum w:abstractNumId="0" w15:restartNumberingAfterBreak="0">
     <w:nsid w:val="005450D3"/>
     <w:multiLevelType w:val="multilevel"/>
@@ -10554,12 +11006,15 @@
 </file>
 
 <file path=word/people.xml><?xml version="1.0" encoding="utf-8"?>
-<w15:people xmlns:wpc="http://schemas.microsoft.com/office/word/2010/wordprocessingCanvas" xmlns:cx="http://schemas.microsoft.com/office/drawing/2014/chartex" xmlns:cx1="http://schemas.microsoft.com/office/drawing/2015/9/8/chartex" xmlns:mc="http://schemas.openxmlformats.org/markup-compatibility/2006" xmlns:o="urn:schemas-microsoft-com:office:office" xmlns:r="http://schemas.openxmlformats.org/officeDocument/2006/relationships" xmlns:m="http://schemas.openxmlformats.org/officeDocument/2006/math" xmlns:v="urn:schemas-microsoft-com:vml" xmlns:wp14="http://schemas.microsoft.com/office/word/2010/wordprocessingDrawing" xmlns:wp="http://schemas.openxmlformats.org/drawingml/2006/wordprocessingDrawing" xmlns:w10="urn:schemas-microsoft-com:office:word" xmlns:w="http://schemas.openxmlformats.org/wordprocessingml/2006/main" xmlns:w14="http://schemas.microsoft.com/office/word/2010/wordml" xmlns:w15="http://schemas.microsoft.com/office/word/2012/wordml" xmlns:w16se="http://schemas.microsoft.com/office/word/2015/wordml/symex" xmlns:wpg="http://schemas.microsoft.com/office/word/2010/wordprocessingGroup" xmlns:wpi="http://schemas.microsoft.com/office/word/2010/wordprocessingInk" xmlns:wne="http://schemas.microsoft.com/office/word/2006/wordml" xmlns:wps="http://schemas.microsoft.com/office/word/2010/wordprocessingShape" mc:Ignorable="w14 w15 w16se wp14">
+<w15:people xmlns:wpc="http://schemas.microsoft.com/office/word/2010/wordprocessingCanvas" xmlns:mc="http://schemas.openxmlformats.org/markup-compatibility/2006" xmlns:o="urn:schemas-microsoft-com:office:office" xmlns:r="http://schemas.openxmlformats.org/officeDocument/2006/relationships" xmlns:m="http://schemas.openxmlformats.org/officeDocument/2006/math" xmlns:v="urn:schemas-microsoft-com:vml" xmlns:wp14="http://schemas.microsoft.com/office/word/2010/wordprocessingDrawing" xmlns:wp="http://schemas.openxmlformats.org/drawingml/2006/wordprocessingDrawing" xmlns:w10="urn:schemas-microsoft-com:office:word" xmlns:w="http://schemas.openxmlformats.org/wordprocessingml/2006/main" xmlns:w14="http://schemas.microsoft.com/office/word/2010/wordml" xmlns:w15="http://schemas.microsoft.com/office/word/2012/wordml" xmlns:wpg="http://schemas.microsoft.com/office/word/2010/wordprocessingGroup" xmlns:wpi="http://schemas.microsoft.com/office/word/2010/wordprocessingInk" xmlns:wne="http://schemas.microsoft.com/office/word/2006/wordml" xmlns:wps="http://schemas.microsoft.com/office/word/2010/wordprocessingShape" mc:Ignorable="w14 w15 wp14">
   <w15:person w15:author="Nico Remus">
     <w15:presenceInfo w15:providerId="None" w15:userId="Nico Remus"/>
   </w15:person>
   <w15:person w15:author="sheldon edward">
     <w15:presenceInfo w15:providerId="Windows Live" w15:userId="9d21c607419b723e"/>
+  </w15:person>
+  <w15:person w15:author="J.-P. K.">
+    <w15:presenceInfo w15:providerId="Windows Live" w15:userId="211dea74c0ebfbf7"/>
   </w15:person>
   <w15:person w15:author="Philipp Staats">
     <w15:presenceInfo w15:providerId="None" w15:userId="Philipp Staats"/>
@@ -10568,7 +11023,7 @@
 </file>
 
 <file path=word/styles.xml><?xml version="1.0" encoding="utf-8"?>
-<w:styles xmlns:mc="http://schemas.openxmlformats.org/markup-compatibility/2006" xmlns:r="http://schemas.openxmlformats.org/officeDocument/2006/relationships" xmlns:w="http://schemas.openxmlformats.org/wordprocessingml/2006/main" xmlns:w14="http://schemas.microsoft.com/office/word/2010/wordml" xmlns:w15="http://schemas.microsoft.com/office/word/2012/wordml" xmlns:w16se="http://schemas.microsoft.com/office/word/2015/wordml/symex" mc:Ignorable="w14 w15 w16se">
+<w:styles xmlns:mc="http://schemas.openxmlformats.org/markup-compatibility/2006" xmlns:r="http://schemas.openxmlformats.org/officeDocument/2006/relationships" xmlns:w="http://schemas.openxmlformats.org/wordprocessingml/2006/main" xmlns:w14="http://schemas.microsoft.com/office/word/2010/wordml" xmlns:w15="http://schemas.microsoft.com/office/word/2012/wordml" mc:Ignorable="w14 w15">
   <w:docDefaults>
     <w:rPrDefault>
       <w:rPr>
@@ -11872,7 +12327,7 @@
 </file>
 
 <file path=customXml/itemProps1.xml><?xml version="1.0" encoding="utf-8"?>
-<ds:datastoreItem xmlns:ds="http://schemas.openxmlformats.org/officeDocument/2006/customXml" ds:itemID="{9A9F20AB-4D4D-40E1-86AD-4046B6F3D9C6}">
+<ds:datastoreItem xmlns:ds="http://schemas.openxmlformats.org/officeDocument/2006/customXml" ds:itemID="{8C11EE58-5529-437F-B68C-4517ACF3D5FE}">
   <ds:schemaRefs>
     <ds:schemaRef ds:uri="http://schemas.openxmlformats.org/officeDocument/2006/bibliography"/>
   </ds:schemaRefs>

</xml_diff>